<commit_message>
CIV-7847 sdo files done (small, fast, disposal)
</commit_message>
<xml_diff>
--- a/docker/docmosis/templates/CV-UNS-STD-ENG-01259.docx
+++ b/docker/docmosis/templates/CV-UNS-STD-ENG-01259.docx
@@ -1,6 +1,6 @@
 
 <file path=word/document.xml><?xml version="1.0" encoding="utf-8"?>
-<w:document xmlns:wpc="http://schemas.microsoft.com/office/word/2010/wordprocessingCanvas" xmlns:cx="http://schemas.microsoft.com/office/drawing/2014/chartex" xmlns:cx1="http://schemas.microsoft.com/office/drawing/2015/9/8/chartex" xmlns:cx2="http://schemas.microsoft.com/office/drawing/2015/10/21/chartex" xmlns:cx3="http://schemas.microsoft.com/office/drawing/2016/5/9/chartex" xmlns:cx4="http://schemas.microsoft.com/office/drawing/2016/5/10/chartex" xmlns:cx5="http://schemas.microsoft.com/office/drawing/2016/5/11/chartex" xmlns:cx6="http://schemas.microsoft.com/office/drawing/2016/5/12/chartex" xmlns:cx7="http://schemas.microsoft.com/office/drawing/2016/5/13/chartex" xmlns:cx8="http://schemas.microsoft.com/office/drawing/2016/5/14/chartex" xmlns:mc="http://schemas.openxmlformats.org/markup-compatibility/2006" xmlns:aink="http://schemas.microsoft.com/office/drawing/2016/ink" xmlns:am3d="http://schemas.microsoft.com/office/drawing/2017/model3d" xmlns:o="urn:schemas-microsoft-com:office:office" xmlns:oel="http://schemas.microsoft.com/office/2019/extlst" xmlns:r="http://schemas.openxmlformats.org/officeDocument/2006/relationships" xmlns:m="http://schemas.openxmlformats.org/officeDocument/2006/math" xmlns:v="urn:schemas-microsoft-com:vml" xmlns:wp14="http://schemas.microsoft.com/office/word/2010/wordprocessingDrawing" xmlns:wp="http://schemas.openxmlformats.org/drawingml/2006/wordprocessingDrawing" xmlns:w10="urn:schemas-microsoft-com:office:word" xmlns:w="http://schemas.openxmlformats.org/wordprocessingml/2006/main" xmlns:w14="http://schemas.microsoft.com/office/word/2010/wordml" xmlns:w15="http://schemas.microsoft.com/office/word/2012/wordml" xmlns:w16cex="http://schemas.microsoft.com/office/word/2018/wordml/cex" xmlns:w16cid="http://schemas.microsoft.com/office/word/2016/wordml/cid" xmlns:w16="http://schemas.microsoft.com/office/word/2018/wordml" xmlns:w16sdtdh="http://schemas.microsoft.com/office/word/2020/wordml/sdtdatahash" xmlns:w16se="http://schemas.microsoft.com/office/word/2015/wordml/symex" xmlns:wpg="http://schemas.microsoft.com/office/word/2010/wordprocessingGroup" xmlns:wpi="http://schemas.microsoft.com/office/word/2010/wordprocessingInk" xmlns:wne="http://schemas.microsoft.com/office/word/2006/wordml" xmlns:wps="http://schemas.microsoft.com/office/word/2010/wordprocessingShape" mc:Ignorable="w14 w15 w16se w16cid w16 w16cex w16sdtdh wp14">
+<w:document xmlns:wpc="http://schemas.microsoft.com/office/word/2010/wordprocessingCanvas" xmlns:cx="http://schemas.microsoft.com/office/drawing/2014/chartex" xmlns:cx1="http://schemas.microsoft.com/office/drawing/2015/9/8/chartex" xmlns:cx2="http://schemas.microsoft.com/office/drawing/2015/10/21/chartex" xmlns:cx3="http://schemas.microsoft.com/office/drawing/2016/5/9/chartex" xmlns:cx4="http://schemas.microsoft.com/office/drawing/2016/5/10/chartex" xmlns:cx5="http://schemas.microsoft.com/office/drawing/2016/5/11/chartex" xmlns:cx6="http://schemas.microsoft.com/office/drawing/2016/5/12/chartex" xmlns:cx7="http://schemas.microsoft.com/office/drawing/2016/5/13/chartex" xmlns:cx8="http://schemas.microsoft.com/office/drawing/2016/5/14/chartex" xmlns:mc="http://schemas.openxmlformats.org/markup-compatibility/2006" xmlns:aink="http://schemas.microsoft.com/office/drawing/2016/ink" xmlns:am3d="http://schemas.microsoft.com/office/drawing/2017/model3d" xmlns:o="urn:schemas-microsoft-com:office:office" xmlns:r="http://schemas.openxmlformats.org/officeDocument/2006/relationships" xmlns:m="http://schemas.openxmlformats.org/officeDocument/2006/math" xmlns:v="urn:schemas-microsoft-com:vml" xmlns:wp14="http://schemas.microsoft.com/office/word/2010/wordprocessingDrawing" xmlns:wp="http://schemas.openxmlformats.org/drawingml/2006/wordprocessingDrawing" xmlns:w10="urn:schemas-microsoft-com:office:word" xmlns:w="http://schemas.openxmlformats.org/wordprocessingml/2006/main" xmlns:w14="http://schemas.microsoft.com/office/word/2010/wordml" xmlns:w15="http://schemas.microsoft.com/office/word/2012/wordml" xmlns:w16cex="http://schemas.microsoft.com/office/word/2018/wordml/cex" xmlns:w16cid="http://schemas.microsoft.com/office/word/2016/wordml/cid" xmlns:w16="http://schemas.microsoft.com/office/word/2018/wordml" xmlns:w16sdtdh="http://schemas.microsoft.com/office/word/2020/wordml/sdtdatahash" xmlns:w16se="http://schemas.microsoft.com/office/word/2015/wordml/symex" xmlns:wpg="http://schemas.microsoft.com/office/word/2010/wordprocessingGroup" xmlns:wpi="http://schemas.microsoft.com/office/word/2010/wordprocessingInk" xmlns:wne="http://schemas.microsoft.com/office/word/2006/wordml" xmlns:wps="http://schemas.microsoft.com/office/word/2010/wordprocessingShape" mc:Ignorable="w14 w15 w16se w16cid w16 w16cex w16sdtdh wp14">
   <w:body>
     <w:p>
       <w:pPr>
@@ -218,13 +218,25 @@
     </w:p>
     <w:p>
       <w:pPr>
-        <w:spacing w:after="5" w:line="249" w:lineRule="auto"/>
-        <w:ind w:left="118" w:hanging="10"/>
-        <w:jc w:val="both"/>
-        <w:rPr>
-          <w:rFonts w:ascii="Arial" w:hAnsi="Arial" w:cs="Arial"/>
-        </w:rPr>
-      </w:pPr>
+        <w:pStyle w:val="Heading1"/>
+      </w:pPr>
+      <w:r>
+        <w:t>&lt;&lt;</w:t>
+      </w:r>
+      <w:proofErr w:type="spellStart"/>
+      <w:r>
+        <w:t>hearingLocation.site</w:t>
+      </w:r>
+      <w:r>
+        <w:t>_n</w:t>
+      </w:r>
+      <w:r>
+        <w:t>ame</w:t>
+      </w:r>
+      <w:proofErr w:type="spellEnd"/>
+      <w:r>
+        <w:t>&gt;&gt;</w:t>
+      </w:r>
     </w:p>
     <w:p>
       <w:pPr>
@@ -406,7 +418,7 @@
               </wp:inline>
             </w:drawing>
           </mc:Choice>
-          <mc:Fallback xmlns:pic="http://schemas.openxmlformats.org/drawingml/2006/picture" xmlns:a="http://schemas.openxmlformats.org/drawingml/2006/main" xmlns:arto="http://schemas.microsoft.com/office/word/2006/arto">
+          <mc:Fallback xmlns:arto="http://schemas.microsoft.com/office/word/2006/arto" xmlns:a="http://schemas.openxmlformats.org/drawingml/2006/main" xmlns:pic="http://schemas.openxmlformats.org/drawingml/2006/picture" xmlns:oel="http://schemas.microsoft.com/office/2019/extlst">
             <w:pict w14:anchorId="54704FB3">
               <v:group id="Group 2791" style="width:467.95pt;height:68.75pt;mso-position-horizontal-relative:char;mso-position-vertical-relative:line" coordsize="59429,8731" o:spid="_x0000_s1026" w14:anchorId="5797EDF8" o:gfxdata="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">
                 <v:shapetype id="_x0000_t75" coordsize="21600,21600" filled="f" stroked="f" o:spt="75" o:preferrelative="t" path="m@4@5l@4@11@9@11@9@5xe">
@@ -1011,7 +1023,7 @@
               </wp:inline>
             </w:drawing>
           </mc:Choice>
-          <mc:Fallback xmlns:pic="http://schemas.openxmlformats.org/drawingml/2006/picture" xmlns:a="http://schemas.openxmlformats.org/drawingml/2006/main" xmlns:arto="http://schemas.microsoft.com/office/word/2006/arto">
+          <mc:Fallback xmlns:arto="http://schemas.microsoft.com/office/word/2006/arto" xmlns:a="http://schemas.openxmlformats.org/drawingml/2006/main" xmlns:pic="http://schemas.openxmlformats.org/drawingml/2006/picture" xmlns:oel="http://schemas.microsoft.com/office/2019/extlst">
             <w:pict w14:anchorId="2F5695A1">
               <v:group id="Group 2792" style="width:467.95pt;height:.75pt;mso-position-horizontal-relative:char;mso-position-vertical-relative:line" coordsize="59429,95" o:spid="_x0000_s1026" w14:anchorId="14BA9070" o:gfxdata="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">
                 <v:shape id="Shape 91" style="position:absolute;width:59429;height:0;visibility:visible;mso-wrap-style:square;v-text-anchor:top" coordsize="5942965,0" o:spid="_x0000_s1027" filled="f" path="m5942965,l,e" o:gfxdata="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">
@@ -1295,6 +1307,7 @@
           <w:rFonts w:ascii="Arial" w:hAnsi="Arial" w:cs="Arial"/>
           <w:bCs/>
         </w:rPr>
+        <w:lastRenderedPageBreak/>
         <w:t>&lt;&lt;cs_{</w:t>
       </w:r>
       <w:proofErr w:type="spellStart"/>
@@ -1356,7 +1369,6 @@
           <w:rFonts w:ascii="Arial" w:hAnsi="Arial" w:cs="Arial"/>
           <w:bCs/>
         </w:rPr>
-        <w:lastRenderedPageBreak/>
         <w:t>There is judgment for the claimant for an amount to be decided by the court.</w:t>
       </w:r>
     </w:p>
@@ -1642,25 +1654,7 @@
           <w:color w:val="000000" w:themeColor="text1"/>
           <w:lang w:eastAsia="en-GB"/>
         </w:rPr>
-        <w:t xml:space="preserve">all stages, the parties must consider settling this litigation by any means of Alternative Dispute Resolution. This includes round table conferences, early neutral evaluation, </w:t>
-      </w:r>
-      <w:proofErr w:type="gramStart"/>
-      <w:r>
-        <w:rPr>
-          <w:rFonts w:ascii="Arial" w:eastAsia="Times New Roman" w:hAnsi="Arial" w:cs="Arial"/>
-          <w:color w:val="000000" w:themeColor="text1"/>
-          <w:lang w:eastAsia="en-GB"/>
-        </w:rPr>
-        <w:t>mediation</w:t>
-      </w:r>
-      <w:proofErr w:type="gramEnd"/>
-      <w:r>
-        <w:rPr>
-          <w:rFonts w:ascii="Arial" w:eastAsia="Times New Roman" w:hAnsi="Arial" w:cs="Arial"/>
-          <w:color w:val="000000" w:themeColor="text1"/>
-          <w:lang w:eastAsia="en-GB"/>
-        </w:rPr>
-        <w:t xml:space="preserve"> and arbitration. Any party not engaging in any such means proposed by another must upload to the Digital Portal a witness statement giving reasons within 21 days of receipt of that proposal. That witness statement must not be shown to the trial judge until questions of costs arise.</w:t>
+        <w:t>all stages, the parties must consider settling this litigation by any means of Alternative Dispute Resolution. This includes round table conferences, early neutral evaluation, mediation and arbitration. Any party not engaging in any such means proposed by another must upload to the Digital Portal a witness statement giving reasons within 21 days of receipt of that proposal. That witness statement must not be shown to the trial judge until questions of costs arise.</w:t>
       </w:r>
     </w:p>
     <w:p>
@@ -2269,6 +2263,7 @@
         <w:rPr>
           <w:rFonts w:ascii="Arial" w:hAnsi="Arial" w:cs="Arial"/>
         </w:rPr>
+        <w:lastRenderedPageBreak/>
         <w:t>&lt;&lt;</w:t>
       </w:r>
       <w:r>
@@ -2419,7 +2414,6 @@
           <w:rFonts w:ascii="Arial" w:hAnsi="Arial" w:cs="Arial"/>
           <w:bCs/>
         </w:rPr>
-        <w:lastRenderedPageBreak/>
         <w:t>&lt;&lt;es_&gt;&gt;</w:t>
       </w:r>
     </w:p>
@@ -3823,6 +3817,7 @@
           <w:rFonts w:ascii="Arial" w:hAnsi="Arial" w:cs="Arial"/>
           <w:lang w:val="en-US"/>
         </w:rPr>
+        <w:lastRenderedPageBreak/>
         <w:t>&lt;&lt;cs_{</w:t>
       </w:r>
       <w:proofErr w:type="spellStart"/>
@@ -3922,6 +3917,142 @@
           <w:rFonts w:ascii="Arial" w:eastAsia="Times New Roman" w:hAnsi="Arial" w:cs="Arial"/>
           <w:lang w:eastAsia="en-GB"/>
         </w:rPr>
+        <w:t>&lt;&lt;cs_{</w:t>
+      </w:r>
+      <w:proofErr w:type="spellStart"/>
+      <w:r>
+        <w:rPr>
+          <w:rFonts w:ascii="Arial" w:eastAsia="Times New Roman" w:hAnsi="Arial" w:cs="Arial"/>
+          <w:lang w:eastAsia="en-GB"/>
+        </w:rPr>
+        <w:t>hearingLocation</w:t>
+      </w:r>
+      <w:r>
+        <w:rPr>
+          <w:rFonts w:ascii="Arial" w:eastAsia="Times New Roman" w:hAnsi="Arial" w:cs="Arial"/>
+          <w:lang w:eastAsia="en-GB"/>
+        </w:rPr>
+        <w:t>.site_</w:t>
+      </w:r>
+      <w:proofErr w:type="gramStart"/>
+      <w:r>
+        <w:rPr>
+          <w:rFonts w:ascii="Arial" w:eastAsia="Times New Roman" w:hAnsi="Arial" w:cs="Arial"/>
+          <w:lang w:eastAsia="en-GB"/>
+        </w:rPr>
+        <w:t>name</w:t>
+      </w:r>
+      <w:proofErr w:type="spellEnd"/>
+      <w:r>
+        <w:rPr>
+          <w:rFonts w:ascii="Arial" w:eastAsia="Times New Roman" w:hAnsi="Arial" w:cs="Arial"/>
+          <w:lang w:eastAsia="en-GB"/>
+        </w:rPr>
+        <w:t>!=</w:t>
+      </w:r>
+      <w:proofErr w:type="gramEnd"/>
+      <w:r>
+        <w:rPr>
+          <w:rFonts w:ascii="Arial" w:eastAsia="Times New Roman" w:hAnsi="Arial" w:cs="Arial"/>
+          <w:lang w:eastAsia="en-GB"/>
+        </w:rPr>
+        <w:t>null}&gt;&gt;at &lt;&lt;</w:t>
+      </w:r>
+      <w:proofErr w:type="spellStart"/>
+      <w:r>
+        <w:rPr>
+          <w:rFonts w:ascii="Arial" w:eastAsia="Times New Roman" w:hAnsi="Arial" w:cs="Arial"/>
+          <w:lang w:eastAsia="en-GB"/>
+        </w:rPr>
+        <w:t>hearingLocation.site</w:t>
+      </w:r>
+      <w:r>
+        <w:rPr>
+          <w:rFonts w:ascii="Arial" w:eastAsia="Times New Roman" w:hAnsi="Arial" w:cs="Arial"/>
+          <w:lang w:eastAsia="en-GB"/>
+        </w:rPr>
+        <w:t>_n</w:t>
+      </w:r>
+      <w:r>
+        <w:rPr>
+          <w:rFonts w:ascii="Arial" w:eastAsia="Times New Roman" w:hAnsi="Arial" w:cs="Arial"/>
+          <w:lang w:eastAsia="en-GB"/>
+        </w:rPr>
+        <w:t>ame</w:t>
+      </w:r>
+      <w:proofErr w:type="spellEnd"/>
+      <w:r>
+        <w:rPr>
+          <w:rFonts w:ascii="Arial" w:eastAsia="Times New Roman" w:hAnsi="Arial" w:cs="Arial"/>
+          <w:lang w:eastAsia="en-GB"/>
+        </w:rPr>
+        <w:t>&gt;&gt;, &lt;&lt;</w:t>
+      </w:r>
+      <w:proofErr w:type="spellStart"/>
+      <w:r>
+        <w:rPr>
+          <w:rFonts w:ascii="Arial" w:eastAsia="Times New Roman" w:hAnsi="Arial" w:cs="Arial"/>
+          <w:lang w:eastAsia="en-GB"/>
+        </w:rPr>
+        <w:t>hearingLocation.court</w:t>
+      </w:r>
+      <w:r>
+        <w:rPr>
+          <w:rFonts w:ascii="Arial" w:eastAsia="Times New Roman" w:hAnsi="Arial" w:cs="Arial"/>
+          <w:lang w:eastAsia="en-GB"/>
+        </w:rPr>
+        <w:t>_a</w:t>
+      </w:r>
+      <w:r>
+        <w:rPr>
+          <w:rFonts w:ascii="Arial" w:eastAsia="Times New Roman" w:hAnsi="Arial" w:cs="Arial"/>
+          <w:lang w:eastAsia="en-GB"/>
+        </w:rPr>
+        <w:t>ddress</w:t>
+      </w:r>
+      <w:proofErr w:type="spellEnd"/>
+      <w:r>
+        <w:rPr>
+          <w:rFonts w:ascii="Arial" w:eastAsia="Times New Roman" w:hAnsi="Arial" w:cs="Arial"/>
+          <w:lang w:eastAsia="en-GB"/>
+        </w:rPr>
+        <w:t>&gt;&gt; &lt;&lt;</w:t>
+      </w:r>
+      <w:proofErr w:type="spellStart"/>
+      <w:r>
+        <w:rPr>
+          <w:rFonts w:ascii="Arial" w:eastAsia="Times New Roman" w:hAnsi="Arial" w:cs="Arial"/>
+          <w:lang w:eastAsia="en-GB"/>
+        </w:rPr>
+        <w:t>hearingLocation.post</w:t>
+      </w:r>
+      <w:r>
+        <w:rPr>
+          <w:rFonts w:ascii="Arial" w:eastAsia="Times New Roman" w:hAnsi="Arial" w:cs="Arial"/>
+          <w:lang w:eastAsia="en-GB"/>
+        </w:rPr>
+        <w:t>c</w:t>
+      </w:r>
+      <w:r>
+        <w:rPr>
+          <w:rFonts w:ascii="Arial" w:eastAsia="Times New Roman" w:hAnsi="Arial" w:cs="Arial"/>
+          <w:lang w:eastAsia="en-GB"/>
+        </w:rPr>
+        <w:t>ode</w:t>
+      </w:r>
+      <w:proofErr w:type="spellEnd"/>
+      <w:r>
+        <w:rPr>
+          <w:rFonts w:ascii="Arial" w:eastAsia="Times New Roman" w:hAnsi="Arial" w:cs="Arial"/>
+          <w:lang w:eastAsia="en-GB"/>
+        </w:rPr>
+        <w:t>&gt;&gt;, &lt;&lt;es_&gt;&gt;</w:t>
+      </w:r>
+      <w:r>
+        <w:rPr>
+          <w:rFonts w:ascii="Arial" w:eastAsia="Times New Roman" w:hAnsi="Arial" w:cs="Arial"/>
+          <w:lang w:eastAsia="en-GB"/>
+        </w:rPr>
         <w:t>further details will be provided in your hearing notice</w:t>
       </w:r>
       <w:r>
@@ -3963,7 +4094,6 @@
           <w:rFonts w:ascii="Arial" w:hAnsi="Arial" w:cs="Arial"/>
           <w:lang w:val="en-US"/>
         </w:rPr>
-        <w:lastRenderedPageBreak/>
         <w:t>&lt;&lt;cs_{</w:t>
       </w:r>
       <w:proofErr w:type="spellStart"/>
@@ -4033,7 +4163,150 @@
           <w:rFonts w:ascii="Arial" w:eastAsia="Times New Roman" w:hAnsi="Arial" w:cs="Arial"/>
           <w:lang w:eastAsia="en-GB"/>
         </w:rPr>
-        <w:t xml:space="preserve">This hearing will </w:t>
+        <w:t xml:space="preserve">This hearing </w:t>
+      </w:r>
+      <w:r>
+        <w:rPr>
+          <w:rFonts w:ascii="Arial" w:eastAsia="Times New Roman" w:hAnsi="Arial" w:cs="Arial"/>
+          <w:lang w:eastAsia="en-GB"/>
+        </w:rPr>
+        <w:t>&lt;&lt;cs_{</w:t>
+      </w:r>
+      <w:proofErr w:type="spellStart"/>
+      <w:r>
+        <w:rPr>
+          <w:rFonts w:ascii="Arial" w:eastAsia="Times New Roman" w:hAnsi="Arial" w:cs="Arial"/>
+          <w:lang w:eastAsia="en-GB"/>
+        </w:rPr>
+        <w:t>hearingLocation</w:t>
+      </w:r>
+      <w:r>
+        <w:rPr>
+          <w:rFonts w:ascii="Arial" w:eastAsia="Times New Roman" w:hAnsi="Arial" w:cs="Arial"/>
+          <w:lang w:eastAsia="en-GB"/>
+        </w:rPr>
+        <w:t>.site_</w:t>
+      </w:r>
+      <w:proofErr w:type="gramStart"/>
+      <w:r>
+        <w:rPr>
+          <w:rFonts w:ascii="Arial" w:eastAsia="Times New Roman" w:hAnsi="Arial" w:cs="Arial"/>
+          <w:lang w:eastAsia="en-GB"/>
+        </w:rPr>
+        <w:t>name</w:t>
+      </w:r>
+      <w:proofErr w:type="spellEnd"/>
+      <w:r>
+        <w:rPr>
+          <w:rFonts w:ascii="Arial" w:eastAsia="Times New Roman" w:hAnsi="Arial" w:cs="Arial"/>
+          <w:lang w:eastAsia="en-GB"/>
+        </w:rPr>
+        <w:t>!=</w:t>
+      </w:r>
+      <w:proofErr w:type="gramEnd"/>
+      <w:r>
+        <w:rPr>
+          <w:rFonts w:ascii="Arial" w:eastAsia="Times New Roman" w:hAnsi="Arial" w:cs="Arial"/>
+          <w:lang w:eastAsia="en-GB"/>
+        </w:rPr>
+        <w:t>null}&gt;&gt;will take place at &lt;&lt;</w:t>
+      </w:r>
+      <w:proofErr w:type="spellStart"/>
+      <w:r>
+        <w:rPr>
+          <w:rFonts w:ascii="Arial" w:eastAsia="Times New Roman" w:hAnsi="Arial" w:cs="Arial"/>
+          <w:lang w:eastAsia="en-GB"/>
+        </w:rPr>
+        <w:t>hearingLocation.site</w:t>
+      </w:r>
+      <w:r>
+        <w:rPr>
+          <w:rFonts w:ascii="Arial" w:eastAsia="Times New Roman" w:hAnsi="Arial" w:cs="Arial"/>
+          <w:lang w:eastAsia="en-GB"/>
+        </w:rPr>
+        <w:t>_n</w:t>
+      </w:r>
+      <w:r>
+        <w:rPr>
+          <w:rFonts w:ascii="Arial" w:eastAsia="Times New Roman" w:hAnsi="Arial" w:cs="Arial"/>
+          <w:lang w:eastAsia="en-GB"/>
+        </w:rPr>
+        <w:t>ame</w:t>
+      </w:r>
+      <w:proofErr w:type="spellEnd"/>
+      <w:r>
+        <w:rPr>
+          <w:rFonts w:ascii="Arial" w:eastAsia="Times New Roman" w:hAnsi="Arial" w:cs="Arial"/>
+          <w:lang w:eastAsia="en-GB"/>
+        </w:rPr>
+        <w:t>&gt;&gt;, &lt;&lt;</w:t>
+      </w:r>
+      <w:proofErr w:type="spellStart"/>
+      <w:r>
+        <w:rPr>
+          <w:rFonts w:ascii="Arial" w:eastAsia="Times New Roman" w:hAnsi="Arial" w:cs="Arial"/>
+          <w:lang w:eastAsia="en-GB"/>
+        </w:rPr>
+        <w:t>hearingLocation.court</w:t>
+      </w:r>
+      <w:r>
+        <w:rPr>
+          <w:rFonts w:ascii="Arial" w:eastAsia="Times New Roman" w:hAnsi="Arial" w:cs="Arial"/>
+          <w:lang w:eastAsia="en-GB"/>
+        </w:rPr>
+        <w:t>_a</w:t>
+      </w:r>
+      <w:r>
+        <w:rPr>
+          <w:rFonts w:ascii="Arial" w:eastAsia="Times New Roman" w:hAnsi="Arial" w:cs="Arial"/>
+          <w:lang w:eastAsia="en-GB"/>
+        </w:rPr>
+        <w:t>ddress</w:t>
+      </w:r>
+      <w:proofErr w:type="spellEnd"/>
+      <w:r>
+        <w:rPr>
+          <w:rFonts w:ascii="Arial" w:eastAsia="Times New Roman" w:hAnsi="Arial" w:cs="Arial"/>
+          <w:lang w:eastAsia="en-GB"/>
+        </w:rPr>
+        <w:t>&gt;&gt; &lt;&lt;</w:t>
+      </w:r>
+      <w:proofErr w:type="spellStart"/>
+      <w:r>
+        <w:rPr>
+          <w:rFonts w:ascii="Arial" w:eastAsia="Times New Roman" w:hAnsi="Arial" w:cs="Arial"/>
+          <w:lang w:eastAsia="en-GB"/>
+        </w:rPr>
+        <w:t>hearingLocation.post</w:t>
+      </w:r>
+      <w:r>
+        <w:rPr>
+          <w:rFonts w:ascii="Arial" w:eastAsia="Times New Roman" w:hAnsi="Arial" w:cs="Arial"/>
+          <w:lang w:eastAsia="en-GB"/>
+        </w:rPr>
+        <w:t>c</w:t>
+      </w:r>
+      <w:r>
+        <w:rPr>
+          <w:rFonts w:ascii="Arial" w:eastAsia="Times New Roman" w:hAnsi="Arial" w:cs="Arial"/>
+          <w:lang w:eastAsia="en-GB"/>
+        </w:rPr>
+        <w:t>ode</w:t>
+      </w:r>
+      <w:proofErr w:type="spellEnd"/>
+      <w:r>
+        <w:rPr>
+          <w:rFonts w:ascii="Arial" w:eastAsia="Times New Roman" w:hAnsi="Arial" w:cs="Arial"/>
+          <w:lang w:eastAsia="en-GB"/>
+        </w:rPr>
+        <w:t>&gt;&gt;, and &lt;&lt;es_&gt;&gt;</w:t>
+      </w:r>
+      <w:r>
+        <w:rPr>
+          <w:rFonts w:ascii="Arial" w:eastAsia="Times New Roman" w:hAnsi="Arial" w:cs="Arial"/>
+          <w:lang w:eastAsia="en-GB"/>
+        </w:rPr>
+        <w:t xml:space="preserve">will </w:t>
       </w:r>
       <w:r>
         <w:rPr>
@@ -4173,7 +4446,150 @@
           <w:rFonts w:ascii="Arial" w:eastAsia="Times New Roman" w:hAnsi="Arial" w:cs="Arial"/>
           <w:lang w:eastAsia="en-GB"/>
         </w:rPr>
-        <w:t xml:space="preserve">This hearing will </w:t>
+        <w:t xml:space="preserve">This hearing </w:t>
+      </w:r>
+      <w:r>
+        <w:rPr>
+          <w:rFonts w:ascii="Arial" w:eastAsia="Times New Roman" w:hAnsi="Arial" w:cs="Arial"/>
+          <w:lang w:eastAsia="en-GB"/>
+        </w:rPr>
+        <w:t>&lt;&lt;cs_{</w:t>
+      </w:r>
+      <w:proofErr w:type="spellStart"/>
+      <w:r>
+        <w:rPr>
+          <w:rFonts w:ascii="Arial" w:eastAsia="Times New Roman" w:hAnsi="Arial" w:cs="Arial"/>
+          <w:lang w:eastAsia="en-GB"/>
+        </w:rPr>
+        <w:t>hearingLocation</w:t>
+      </w:r>
+      <w:r>
+        <w:rPr>
+          <w:rFonts w:ascii="Arial" w:eastAsia="Times New Roman" w:hAnsi="Arial" w:cs="Arial"/>
+          <w:lang w:eastAsia="en-GB"/>
+        </w:rPr>
+        <w:t>.site_</w:t>
+      </w:r>
+      <w:proofErr w:type="gramStart"/>
+      <w:r>
+        <w:rPr>
+          <w:rFonts w:ascii="Arial" w:eastAsia="Times New Roman" w:hAnsi="Arial" w:cs="Arial"/>
+          <w:lang w:eastAsia="en-GB"/>
+        </w:rPr>
+        <w:t>name</w:t>
+      </w:r>
+      <w:proofErr w:type="spellEnd"/>
+      <w:r>
+        <w:rPr>
+          <w:rFonts w:ascii="Arial" w:eastAsia="Times New Roman" w:hAnsi="Arial" w:cs="Arial"/>
+          <w:lang w:eastAsia="en-GB"/>
+        </w:rPr>
+        <w:t>!=</w:t>
+      </w:r>
+      <w:proofErr w:type="gramEnd"/>
+      <w:r>
+        <w:rPr>
+          <w:rFonts w:ascii="Arial" w:eastAsia="Times New Roman" w:hAnsi="Arial" w:cs="Arial"/>
+          <w:lang w:eastAsia="en-GB"/>
+        </w:rPr>
+        <w:t>null}&gt;&gt;will take place at &lt;&lt;</w:t>
+      </w:r>
+      <w:proofErr w:type="spellStart"/>
+      <w:r>
+        <w:rPr>
+          <w:rFonts w:ascii="Arial" w:eastAsia="Times New Roman" w:hAnsi="Arial" w:cs="Arial"/>
+          <w:lang w:eastAsia="en-GB"/>
+        </w:rPr>
+        <w:t>hearingLocation.site</w:t>
+      </w:r>
+      <w:r>
+        <w:rPr>
+          <w:rFonts w:ascii="Arial" w:eastAsia="Times New Roman" w:hAnsi="Arial" w:cs="Arial"/>
+          <w:lang w:eastAsia="en-GB"/>
+        </w:rPr>
+        <w:t>_n</w:t>
+      </w:r>
+      <w:r>
+        <w:rPr>
+          <w:rFonts w:ascii="Arial" w:eastAsia="Times New Roman" w:hAnsi="Arial" w:cs="Arial"/>
+          <w:lang w:eastAsia="en-GB"/>
+        </w:rPr>
+        <w:t>ame</w:t>
+      </w:r>
+      <w:proofErr w:type="spellEnd"/>
+      <w:r>
+        <w:rPr>
+          <w:rFonts w:ascii="Arial" w:eastAsia="Times New Roman" w:hAnsi="Arial" w:cs="Arial"/>
+          <w:lang w:eastAsia="en-GB"/>
+        </w:rPr>
+        <w:t>&gt;&gt;, &lt;&lt;</w:t>
+      </w:r>
+      <w:proofErr w:type="spellStart"/>
+      <w:r>
+        <w:rPr>
+          <w:rFonts w:ascii="Arial" w:eastAsia="Times New Roman" w:hAnsi="Arial" w:cs="Arial"/>
+          <w:lang w:eastAsia="en-GB"/>
+        </w:rPr>
+        <w:t>hearingLocation.court</w:t>
+      </w:r>
+      <w:r>
+        <w:rPr>
+          <w:rFonts w:ascii="Arial" w:eastAsia="Times New Roman" w:hAnsi="Arial" w:cs="Arial"/>
+          <w:lang w:eastAsia="en-GB"/>
+        </w:rPr>
+        <w:t>_a</w:t>
+      </w:r>
+      <w:r>
+        <w:rPr>
+          <w:rFonts w:ascii="Arial" w:eastAsia="Times New Roman" w:hAnsi="Arial" w:cs="Arial"/>
+          <w:lang w:eastAsia="en-GB"/>
+        </w:rPr>
+        <w:t>ddress</w:t>
+      </w:r>
+      <w:proofErr w:type="spellEnd"/>
+      <w:r>
+        <w:rPr>
+          <w:rFonts w:ascii="Arial" w:eastAsia="Times New Roman" w:hAnsi="Arial" w:cs="Arial"/>
+          <w:lang w:eastAsia="en-GB"/>
+        </w:rPr>
+        <w:t>&gt;&gt; &lt;&lt;</w:t>
+      </w:r>
+      <w:proofErr w:type="spellStart"/>
+      <w:r>
+        <w:rPr>
+          <w:rFonts w:ascii="Arial" w:eastAsia="Times New Roman" w:hAnsi="Arial" w:cs="Arial"/>
+          <w:lang w:eastAsia="en-GB"/>
+        </w:rPr>
+        <w:t>hearingLocation.post</w:t>
+      </w:r>
+      <w:r>
+        <w:rPr>
+          <w:rFonts w:ascii="Arial" w:eastAsia="Times New Roman" w:hAnsi="Arial" w:cs="Arial"/>
+          <w:lang w:eastAsia="en-GB"/>
+        </w:rPr>
+        <w:t>c</w:t>
+      </w:r>
+      <w:r>
+        <w:rPr>
+          <w:rFonts w:ascii="Arial" w:eastAsia="Times New Roman" w:hAnsi="Arial" w:cs="Arial"/>
+          <w:lang w:eastAsia="en-GB"/>
+        </w:rPr>
+        <w:t>ode</w:t>
+      </w:r>
+      <w:proofErr w:type="spellEnd"/>
+      <w:r>
+        <w:rPr>
+          <w:rFonts w:ascii="Arial" w:eastAsia="Times New Roman" w:hAnsi="Arial" w:cs="Arial"/>
+          <w:lang w:eastAsia="en-GB"/>
+        </w:rPr>
+        <w:t>&gt;&gt;, and &lt;&lt;es_&gt;&gt;</w:t>
+      </w:r>
+      <w:r>
+        <w:rPr>
+          <w:rFonts w:ascii="Arial" w:eastAsia="Times New Roman" w:hAnsi="Arial" w:cs="Arial"/>
+          <w:lang w:eastAsia="en-GB"/>
+        </w:rPr>
+        <w:t xml:space="preserve">will </w:t>
       </w:r>
       <w:r>
         <w:rPr>
@@ -5126,6 +5542,7 @@
         <w:rPr>
           <w:rFonts w:ascii="Arial" w:hAnsi="Arial" w:cs="Arial"/>
         </w:rPr>
+        <w:lastRenderedPageBreak/>
         <w:t>A failure to comply with the paragraph above will result in the claimant being debarred from asserting impecuniosity at the final hearing.</w:t>
       </w:r>
     </w:p>
@@ -5612,15 +6029,7 @@
           <w:rFonts w:ascii="Arial" w:eastAsia="Arial" w:hAnsi="Arial" w:cs="Arial"/>
           <w:bCs/>
         </w:rPr>
-        <w:t xml:space="preserve">, ‘dd </w:t>
-      </w:r>
-      <w:r>
-        <w:rPr>
-          <w:rFonts w:ascii="Arial" w:eastAsia="Arial" w:hAnsi="Arial" w:cs="Arial"/>
-          <w:bCs/>
-        </w:rPr>
-        <w:lastRenderedPageBreak/>
-        <w:t xml:space="preserve">MMMM </w:t>
+        <w:t xml:space="preserve">, ‘dd MMMM </w:t>
       </w:r>
       <w:proofErr w:type="spellStart"/>
       <w:r>
@@ -6447,14 +6856,12 @@
         <w:rPr>
           <w:rFonts w:ascii="Arial" w:hAnsi="Arial" w:cs="Arial"/>
           <w:bCs/>
-          <w:lang w:val="es-ES"/>
-        </w:rPr>
-      </w:pPr>
-      <w:r>
-        <w:rPr>
-          <w:rFonts w:ascii="Arial" w:hAnsi="Arial" w:cs="Arial"/>
-          <w:bCs/>
-          <w:lang w:val="es-ES"/>
+        </w:rPr>
+      </w:pPr>
+      <w:r>
+        <w:rPr>
+          <w:rFonts w:ascii="Arial" w:hAnsi="Arial" w:cs="Arial"/>
+          <w:bCs/>
         </w:rPr>
         <w:t>&lt;&lt;es_&gt;&gt;</w:t>
       </w:r>
@@ -6464,40 +6871,19 @@
         <w:rPr>
           <w:rFonts w:ascii="Arial" w:hAnsi="Arial" w:cs="Arial"/>
           <w:bCs/>
-          <w:lang w:val="es-ES"/>
-        </w:rPr>
-      </w:pPr>
-      <w:r>
-        <w:rPr>
-          <w:rFonts w:ascii="Arial" w:hAnsi="Arial" w:cs="Arial"/>
-          <w:bCs/>
-          <w:lang w:val="es-ES"/>
-        </w:rPr>
-        <w:t>&lt;&lt;</w:t>
-      </w:r>
-      <w:proofErr w:type="spellStart"/>
-      <w:r>
-        <w:rPr>
-          <w:rFonts w:ascii="Arial" w:hAnsi="Arial" w:cs="Arial"/>
-          <w:bCs/>
-          <w:lang w:val="es-ES"/>
-        </w:rPr>
-        <w:t>cs</w:t>
-      </w:r>
-      <w:proofErr w:type="spellEnd"/>
-      <w:r>
-        <w:rPr>
-          <w:rFonts w:ascii="Arial" w:hAnsi="Arial" w:cs="Arial"/>
-          <w:bCs/>
-          <w:lang w:val="es-ES"/>
-        </w:rPr>
-        <w:t>_{</w:t>
-      </w:r>
-      <w:proofErr w:type="spellStart"/>
-      <w:r>
-        <w:rPr>
-          <w:rFonts w:ascii="Arial" w:hAnsi="Arial" w:cs="Arial"/>
-          <w:lang w:val="es-ES"/>
+        </w:rPr>
+      </w:pPr>
+      <w:r>
+        <w:rPr>
+          <w:rFonts w:ascii="Arial" w:hAnsi="Arial" w:cs="Arial"/>
+          <w:bCs/>
+        </w:rPr>
+        <w:t>&lt;&lt;cs_{</w:t>
+      </w:r>
+      <w:proofErr w:type="spellStart"/>
+      <w:r>
+        <w:rPr>
+          <w:rFonts w:ascii="Arial" w:hAnsi="Arial" w:cs="Arial"/>
         </w:rPr>
         <w:t>hasPersonalInjury</w:t>
       </w:r>
@@ -6505,14 +6891,12 @@
       <w:r>
         <w:rPr>
           <w:rFonts w:ascii="Arial" w:hAnsi="Arial" w:cs="Arial"/>
-          <w:lang w:val="es-ES"/>
         </w:rPr>
         <w:t>=true</w:t>
       </w:r>
       <w:r>
         <w:rPr>
           <w:rFonts w:ascii="Arial" w:hAnsi="Arial" w:cs="Arial"/>
-          <w:lang w:val="es-ES"/>
         </w:rPr>
         <w:t>}&gt;&gt;</w:t>
       </w:r>
@@ -6523,38 +6907,16 @@
           <w:rFonts w:ascii="Arial" w:hAnsi="Arial" w:cs="Arial"/>
           <w:b/>
           <w:bCs/>
-          <w:lang w:val="es-ES"/>
-        </w:rPr>
-      </w:pPr>
-      <w:r>
-        <w:rPr>
-          <w:rFonts w:ascii="Arial" w:hAnsi="Arial" w:cs="Arial"/>
-          <w:b/>
-          <w:bCs/>
-          <w:lang w:val="es-ES"/>
-        </w:rPr>
-        <w:t>E</w:t>
-      </w:r>
-      <w:r>
-        <w:rPr>
-          <w:rFonts w:ascii="Arial" w:hAnsi="Arial" w:cs="Arial"/>
-          <w:b/>
-          <w:bCs/>
-          <w:lang w:val="es-ES"/>
-        </w:rPr>
-        <w:t xml:space="preserve">xpert </w:t>
-      </w:r>
-      <w:proofErr w:type="spellStart"/>
-      <w:r>
-        <w:rPr>
-          <w:rFonts w:ascii="Arial" w:hAnsi="Arial" w:cs="Arial"/>
-          <w:b/>
-          <w:bCs/>
-          <w:lang w:val="es-ES"/>
-        </w:rPr>
-        <w:t>evidence</w:t>
-      </w:r>
-      <w:proofErr w:type="spellEnd"/>
+        </w:rPr>
+      </w:pPr>
+      <w:r>
+        <w:rPr>
+          <w:rFonts w:ascii="Arial" w:hAnsi="Arial" w:cs="Arial"/>
+          <w:b/>
+          <w:bCs/>
+        </w:rPr>
+        <w:t>Expert evidence</w:t>
+      </w:r>
     </w:p>
     <w:p>
       <w:pPr>
@@ -6565,13 +6927,11 @@
         </w:numPr>
         <w:rPr>
           <w:rFonts w:ascii="Arial" w:hAnsi="Arial" w:cs="Arial"/>
-          <w:lang w:val="es-ES"/>
-        </w:rPr>
-      </w:pPr>
-      <w:r>
-        <w:rPr>
-          <w:rFonts w:ascii="Arial" w:hAnsi="Arial" w:cs="Arial"/>
-          <w:lang w:val="es-ES"/>
+        </w:rPr>
+      </w:pPr>
+      <w:r>
+        <w:rPr>
+          <w:rFonts w:ascii="Arial" w:hAnsi="Arial" w:cs="Arial"/>
         </w:rPr>
         <w:t xml:space="preserve">&lt;&lt;fastTrackPersonalInjury.input1&gt;&gt; </w:t>
       </w:r>
@@ -6580,7 +6940,6 @@
           <w:rFonts w:ascii="Arial" w:hAnsi="Arial" w:cs="Arial"/>
           <w:b/>
           <w:bCs/>
-          <w:lang w:val="es-ES"/>
         </w:rPr>
         <w:t>&lt;</w:t>
       </w:r>
@@ -6590,7 +6949,6 @@
           <w:rFonts w:ascii="Arial" w:hAnsi="Arial" w:cs="Arial"/>
           <w:b/>
           <w:bCs/>
-          <w:lang w:val="es-ES"/>
         </w:rPr>
         <w:t>&lt;</w:t>
       </w:r>
@@ -6598,7 +6956,6 @@
         <w:rPr>
           <w:rFonts w:ascii="Arial" w:eastAsia="Arial" w:hAnsi="Arial" w:cs="Arial"/>
           <w:bCs/>
-          <w:lang w:val="es-ES"/>
         </w:rPr>
         <w:t>{</w:t>
       </w:r>
@@ -6608,7 +6965,6 @@
         <w:rPr>
           <w:rFonts w:ascii="Arial" w:eastAsia="Arial" w:hAnsi="Arial" w:cs="Arial"/>
           <w:bCs/>
-          <w:lang w:val="es-ES"/>
         </w:rPr>
         <w:t>dateFormat</w:t>
       </w:r>
@@ -6617,21 +6973,18 @@
         <w:rPr>
           <w:rFonts w:ascii="Arial" w:eastAsia="Arial" w:hAnsi="Arial" w:cs="Arial"/>
           <w:bCs/>
-          <w:lang w:val="es-ES"/>
         </w:rPr>
         <w:t>(</w:t>
       </w:r>
       <w:r>
         <w:rPr>
           <w:rFonts w:ascii="Arial" w:hAnsi="Arial" w:cs="Arial"/>
-          <w:lang w:val="es-ES"/>
         </w:rPr>
         <w:t>fastTrackPersonalInjury</w:t>
       </w:r>
       <w:r>
         <w:rPr>
           <w:rFonts w:ascii="Arial" w:hAnsi="Arial" w:cs="Arial"/>
-          <w:lang w:val="es-ES"/>
         </w:rPr>
         <w:t>.date1</w:t>
       </w:r>
@@ -6639,34 +6992,14 @@
         <w:rPr>
           <w:rFonts w:ascii="Arial" w:eastAsia="Arial" w:hAnsi="Arial" w:cs="Arial"/>
           <w:bCs/>
-          <w:lang w:val="es-ES"/>
-        </w:rPr>
-        <w:t>, ‘</w:t>
-      </w:r>
-      <w:proofErr w:type="spellStart"/>
-      <w:r>
-        <w:rPr>
-          <w:rFonts w:ascii="Arial" w:eastAsia="Arial" w:hAnsi="Arial" w:cs="Arial"/>
-          <w:bCs/>
-          <w:lang w:val="es-ES"/>
-        </w:rPr>
-        <w:t>dd</w:t>
-      </w:r>
-      <w:proofErr w:type="spellEnd"/>
-      <w:r>
-        <w:rPr>
-          <w:rFonts w:ascii="Arial" w:eastAsia="Arial" w:hAnsi="Arial" w:cs="Arial"/>
-          <w:bCs/>
-          <w:lang w:val="es-ES"/>
-        </w:rPr>
-        <w:t xml:space="preserve"> MMMM </w:t>
-      </w:r>
-      <w:proofErr w:type="spellStart"/>
-      <w:r>
-        <w:rPr>
-          <w:rFonts w:ascii="Arial" w:eastAsia="Arial" w:hAnsi="Arial" w:cs="Arial"/>
-          <w:bCs/>
-          <w:lang w:val="es-ES"/>
+        </w:rPr>
+        <w:t xml:space="preserve">, ‘dd MMMM </w:t>
+      </w:r>
+      <w:proofErr w:type="spellStart"/>
+      <w:r>
+        <w:rPr>
+          <w:rFonts w:ascii="Arial" w:eastAsia="Arial" w:hAnsi="Arial" w:cs="Arial"/>
+          <w:bCs/>
         </w:rPr>
         <w:t>yyyy</w:t>
       </w:r>
@@ -6675,7 +7008,6 @@
         <w:rPr>
           <w:rFonts w:ascii="Arial" w:eastAsia="Arial" w:hAnsi="Arial" w:cs="Arial"/>
           <w:bCs/>
-          <w:lang w:val="es-ES"/>
         </w:rPr>
         <w:t>’, ‘</w:t>
       </w:r>
@@ -6684,7 +7016,6 @@
         <w:rPr>
           <w:rFonts w:ascii="Arial" w:eastAsia="Arial" w:hAnsi="Arial" w:cs="Arial"/>
           <w:bCs/>
-          <w:lang w:val="es-ES"/>
         </w:rPr>
         <w:t>yyyy</w:t>
       </w:r>
@@ -6693,41 +7024,20 @@
         <w:rPr>
           <w:rFonts w:ascii="Arial" w:eastAsia="Arial" w:hAnsi="Arial" w:cs="Arial"/>
           <w:bCs/>
-          <w:lang w:val="es-ES"/>
-        </w:rPr>
-        <w:t>-MM-</w:t>
-      </w:r>
-      <w:proofErr w:type="spellStart"/>
-      <w:r>
-        <w:rPr>
-          <w:rFonts w:ascii="Arial" w:eastAsia="Arial" w:hAnsi="Arial" w:cs="Arial"/>
-          <w:bCs/>
-          <w:lang w:val="es-ES"/>
-        </w:rPr>
-        <w:t>dd</w:t>
-      </w:r>
-      <w:proofErr w:type="spellEnd"/>
-      <w:r>
-        <w:rPr>
-          <w:rFonts w:ascii="Arial" w:eastAsia="Arial" w:hAnsi="Arial" w:cs="Arial"/>
-          <w:bCs/>
-          <w:lang w:val="es-ES"/>
-        </w:rPr>
-        <w:t>’)}</w:t>
-      </w:r>
-      <w:r>
-        <w:rPr>
-          <w:rFonts w:ascii="Arial" w:hAnsi="Arial" w:cs="Arial"/>
-          <w:b/>
-          <w:bCs/>
-          <w:lang w:val="es-ES"/>
+        </w:rPr>
+        <w:t>-MM-dd’)}</w:t>
+      </w:r>
+      <w:r>
+        <w:rPr>
+          <w:rFonts w:ascii="Arial" w:hAnsi="Arial" w:cs="Arial"/>
+          <w:b/>
+          <w:bCs/>
         </w:rPr>
         <w:t>&gt;&gt;</w:t>
       </w:r>
       <w:r>
         <w:rPr>
           <w:rFonts w:ascii="Arial" w:hAnsi="Arial" w:cs="Arial"/>
-          <w:lang w:val="es-ES"/>
         </w:rPr>
         <w:t>.</w:t>
       </w:r>
@@ -6747,7 +7057,6 @@
       <w:r>
         <w:rPr>
           <w:rFonts w:ascii="Arial" w:hAnsi="Arial" w:cs="Arial"/>
-          <w:lang w:val="en-US"/>
         </w:rPr>
         <w:t xml:space="preserve">&lt;&lt;fastTrackPersonalInjury.input2&gt;&gt; </w:t>
       </w:r>
@@ -6756,7 +7065,6 @@
           <w:rFonts w:ascii="Arial" w:hAnsi="Arial" w:cs="Arial"/>
           <w:b/>
           <w:bCs/>
-          <w:lang w:val="en-US"/>
         </w:rPr>
         <w:t>&lt;</w:t>
       </w:r>
@@ -6766,7 +7074,6 @@
           <w:rFonts w:ascii="Arial" w:hAnsi="Arial" w:cs="Arial"/>
           <w:b/>
           <w:bCs/>
-          <w:lang w:val="en-US"/>
         </w:rPr>
         <w:t>&lt;</w:t>
       </w:r>
@@ -6797,28 +7104,18 @@
       <w:r>
         <w:rPr>
           <w:rFonts w:ascii="Arial" w:hAnsi="Arial" w:cs="Arial"/>
-          <w:lang w:val="en-US"/>
         </w:rPr>
         <w:t>fastTrackPersonalInjury</w:t>
       </w:r>
       <w:r>
         <w:rPr>
           <w:rFonts w:ascii="Arial" w:hAnsi="Arial" w:cs="Arial"/>
-          <w:lang w:val="en-US"/>
-        </w:rPr>
-        <w:t>.</w:t>
-      </w:r>
-      <w:r>
-        <w:rPr>
-          <w:rFonts w:ascii="Arial" w:hAnsi="Arial" w:cs="Arial"/>
-          <w:lang w:val="en-US"/>
-        </w:rPr>
-        <w:t>date</w:t>
-      </w:r>
-      <w:r>
-        <w:rPr>
-          <w:rFonts w:ascii="Arial" w:hAnsi="Arial" w:cs="Arial"/>
-          <w:lang w:val="en-US"/>
+        </w:rPr>
+        <w:t>.date</w:t>
+      </w:r>
+      <w:r>
+        <w:rPr>
+          <w:rFonts w:ascii="Arial" w:hAnsi="Arial" w:cs="Arial"/>
         </w:rPr>
         <w:t>2</w:t>
       </w:r>
@@ -6859,35 +7156,19 @@
           <w:rFonts w:ascii="Arial" w:eastAsia="Arial" w:hAnsi="Arial" w:cs="Arial"/>
           <w:bCs/>
         </w:rPr>
-        <w:t>-MM-dd’</w:t>
-      </w:r>
-      <w:r>
-        <w:rPr>
-          <w:rFonts w:ascii="Arial" w:eastAsia="Arial" w:hAnsi="Arial" w:cs="Arial"/>
-          <w:bCs/>
-        </w:rPr>
-        <w:t>)</w:t>
-      </w:r>
-      <w:r>
-        <w:rPr>
-          <w:rFonts w:ascii="Arial" w:eastAsia="Arial" w:hAnsi="Arial" w:cs="Arial"/>
-          <w:bCs/>
-        </w:rPr>
-        <w:t>}</w:t>
-      </w:r>
-      <w:r>
-        <w:rPr>
-          <w:rFonts w:ascii="Arial" w:hAnsi="Arial" w:cs="Arial"/>
-          <w:b/>
-          <w:bCs/>
-          <w:lang w:val="en-US"/>
+        <w:t>-MM-dd’)}</w:t>
+      </w:r>
+      <w:r>
+        <w:rPr>
+          <w:rFonts w:ascii="Arial" w:hAnsi="Arial" w:cs="Arial"/>
+          <w:b/>
+          <w:bCs/>
         </w:rPr>
         <w:t>&gt;&gt;</w:t>
       </w:r>
       <w:r>
         <w:rPr>
           <w:rFonts w:ascii="Arial" w:hAnsi="Arial" w:cs="Arial"/>
-          <w:lang w:val="en-US"/>
         </w:rPr>
         <w:t>.</w:t>
       </w:r>
@@ -6901,13 +7182,11 @@
         </w:numPr>
         <w:rPr>
           <w:rFonts w:ascii="Arial" w:hAnsi="Arial" w:cs="Arial"/>
-          <w:lang w:val="en-US"/>
-        </w:rPr>
-      </w:pPr>
-      <w:r>
-        <w:rPr>
-          <w:rFonts w:ascii="Arial" w:hAnsi="Arial" w:cs="Arial"/>
-          <w:lang w:val="en-US"/>
+        </w:rPr>
+      </w:pPr>
+      <w:r>
+        <w:rPr>
+          <w:rFonts w:ascii="Arial" w:hAnsi="Arial" w:cs="Arial"/>
         </w:rPr>
         <w:t xml:space="preserve">&lt;&lt;fastTrackPersonalInjury.input3&gt;&gt; </w:t>
       </w:r>
@@ -6916,7 +7195,6 @@
           <w:rFonts w:ascii="Arial" w:hAnsi="Arial" w:cs="Arial"/>
           <w:b/>
           <w:bCs/>
-          <w:lang w:val="en-US"/>
         </w:rPr>
         <w:t>&lt;</w:t>
       </w:r>
@@ -6926,7 +7204,6 @@
           <w:rFonts w:ascii="Arial" w:hAnsi="Arial" w:cs="Arial"/>
           <w:b/>
           <w:bCs/>
-          <w:lang w:val="en-US"/>
         </w:rPr>
         <w:t>&lt;</w:t>
       </w:r>
@@ -6957,242 +7234,190 @@
       <w:r>
         <w:rPr>
           <w:rFonts w:ascii="Arial" w:hAnsi="Arial" w:cs="Arial"/>
-          <w:lang w:val="en-US"/>
         </w:rPr>
         <w:t>fastTrackPersonalInjury</w:t>
       </w:r>
       <w:r>
         <w:rPr>
           <w:rFonts w:ascii="Arial" w:hAnsi="Arial" w:cs="Arial"/>
-          <w:lang w:val="en-US"/>
+        </w:rPr>
+        <w:t>.date</w:t>
+      </w:r>
+      <w:r>
+        <w:rPr>
+          <w:rFonts w:ascii="Arial" w:hAnsi="Arial" w:cs="Arial"/>
+        </w:rPr>
+        <w:t>3</w:t>
+      </w:r>
+      <w:r>
+        <w:rPr>
+          <w:rFonts w:ascii="Arial" w:eastAsia="Arial" w:hAnsi="Arial" w:cs="Arial"/>
+          <w:bCs/>
+        </w:rPr>
+        <w:t xml:space="preserve">, ‘dd MMMM </w:t>
+      </w:r>
+      <w:proofErr w:type="spellStart"/>
+      <w:r>
+        <w:rPr>
+          <w:rFonts w:ascii="Arial" w:eastAsia="Arial" w:hAnsi="Arial" w:cs="Arial"/>
+          <w:bCs/>
+        </w:rPr>
+        <w:t>yyyy</w:t>
+      </w:r>
+      <w:proofErr w:type="spellEnd"/>
+      <w:r>
+        <w:rPr>
+          <w:rFonts w:ascii="Arial" w:eastAsia="Arial" w:hAnsi="Arial" w:cs="Arial"/>
+          <w:bCs/>
+        </w:rPr>
+        <w:t>’, ‘</w:t>
+      </w:r>
+      <w:proofErr w:type="spellStart"/>
+      <w:r>
+        <w:rPr>
+          <w:rFonts w:ascii="Arial" w:eastAsia="Arial" w:hAnsi="Arial" w:cs="Arial"/>
+          <w:bCs/>
+        </w:rPr>
+        <w:t>yyyy</w:t>
+      </w:r>
+      <w:proofErr w:type="spellEnd"/>
+      <w:r>
+        <w:rPr>
+          <w:rFonts w:ascii="Arial" w:eastAsia="Arial" w:hAnsi="Arial" w:cs="Arial"/>
+          <w:bCs/>
+        </w:rPr>
+        <w:t>-MM-dd’)}</w:t>
+      </w:r>
+      <w:r>
+        <w:rPr>
+          <w:rFonts w:ascii="Arial" w:hAnsi="Arial" w:cs="Arial"/>
+          <w:b/>
+          <w:bCs/>
+        </w:rPr>
+        <w:t>&gt;&gt;</w:t>
+      </w:r>
+      <w:r>
+        <w:rPr>
+          <w:rFonts w:ascii="Arial" w:hAnsi="Arial" w:cs="Arial"/>
+        </w:rPr>
+        <w:t xml:space="preserve"> &lt;&lt;fastTrackPersonalInjury.input4&gt;&gt; </w:t>
+      </w:r>
+      <w:r>
+        <w:rPr>
+          <w:rFonts w:ascii="Arial" w:hAnsi="Arial" w:cs="Arial"/>
+          <w:b/>
+          <w:bCs/>
+        </w:rPr>
+        <w:t>&lt;&lt;</w:t>
+      </w:r>
+      <w:r>
+        <w:rPr>
+          <w:rFonts w:ascii="Arial" w:eastAsia="Arial" w:hAnsi="Arial" w:cs="Arial"/>
+          <w:bCs/>
+        </w:rPr>
+        <w:t>{</w:t>
+      </w:r>
+      <w:proofErr w:type="spellStart"/>
+      <w:r>
+        <w:rPr>
+          <w:rFonts w:ascii="Arial" w:eastAsia="Arial" w:hAnsi="Arial" w:cs="Arial"/>
+          <w:bCs/>
+        </w:rPr>
+        <w:t>dateFormat</w:t>
+      </w:r>
+      <w:proofErr w:type="spellEnd"/>
+      <w:r>
+        <w:rPr>
+          <w:rFonts w:ascii="Arial" w:eastAsia="Arial" w:hAnsi="Arial" w:cs="Arial"/>
+          <w:bCs/>
+        </w:rPr>
+        <w:t>(</w:t>
+      </w:r>
+      <w:r>
+        <w:rPr>
+          <w:rFonts w:ascii="Arial" w:hAnsi="Arial" w:cs="Arial"/>
+        </w:rPr>
+        <w:t>fastTrackPersonalInjury</w:t>
+      </w:r>
+      <w:r>
+        <w:rPr>
+          <w:rFonts w:ascii="Arial" w:hAnsi="Arial" w:cs="Arial"/>
+        </w:rPr>
+        <w:t>.date</w:t>
+      </w:r>
+      <w:r>
+        <w:rPr>
+          <w:rFonts w:ascii="Arial" w:hAnsi="Arial" w:cs="Arial"/>
+        </w:rPr>
+        <w:t>4</w:t>
+      </w:r>
+      <w:r>
+        <w:rPr>
+          <w:rFonts w:ascii="Arial" w:eastAsia="Arial" w:hAnsi="Arial" w:cs="Arial"/>
+          <w:bCs/>
+        </w:rPr>
+        <w:t xml:space="preserve">, ‘dd MMMM </w:t>
+      </w:r>
+      <w:proofErr w:type="spellStart"/>
+      <w:r>
+        <w:rPr>
+          <w:rFonts w:ascii="Arial" w:eastAsia="Arial" w:hAnsi="Arial" w:cs="Arial"/>
+          <w:bCs/>
+        </w:rPr>
+        <w:t>yyyy</w:t>
+      </w:r>
+      <w:proofErr w:type="spellEnd"/>
+      <w:r>
+        <w:rPr>
+          <w:rFonts w:ascii="Arial" w:eastAsia="Arial" w:hAnsi="Arial" w:cs="Arial"/>
+          <w:bCs/>
+        </w:rPr>
+        <w:t>’, ‘</w:t>
+      </w:r>
+      <w:proofErr w:type="spellStart"/>
+      <w:r>
+        <w:rPr>
+          <w:rFonts w:ascii="Arial" w:eastAsia="Arial" w:hAnsi="Arial" w:cs="Arial"/>
+          <w:bCs/>
+        </w:rPr>
+        <w:t>yyyy</w:t>
+      </w:r>
+      <w:proofErr w:type="spellEnd"/>
+      <w:r>
+        <w:rPr>
+          <w:rFonts w:ascii="Arial" w:eastAsia="Arial" w:hAnsi="Arial" w:cs="Arial"/>
+          <w:bCs/>
+        </w:rPr>
+        <w:t>-MM-dd’)}</w:t>
+      </w:r>
+      <w:r>
+        <w:rPr>
+          <w:rFonts w:ascii="Arial" w:hAnsi="Arial" w:cs="Arial"/>
+          <w:b/>
+          <w:bCs/>
+        </w:rPr>
+        <w:t>&gt;&gt;</w:t>
+      </w:r>
+      <w:r>
+        <w:rPr>
+          <w:rFonts w:ascii="Arial" w:hAnsi="Arial" w:cs="Arial"/>
         </w:rPr>
         <w:t>.</w:t>
       </w:r>
-      <w:r>
-        <w:rPr>
-          <w:rFonts w:ascii="Arial" w:hAnsi="Arial" w:cs="Arial"/>
-          <w:lang w:val="en-US"/>
-        </w:rPr>
-        <w:t>date</w:t>
-      </w:r>
-      <w:r>
-        <w:rPr>
-          <w:rFonts w:ascii="Arial" w:hAnsi="Arial" w:cs="Arial"/>
-          <w:lang w:val="en-US"/>
-        </w:rPr>
-        <w:t>3</w:t>
-      </w:r>
-      <w:r>
-        <w:rPr>
-          <w:rFonts w:ascii="Arial" w:eastAsia="Arial" w:hAnsi="Arial" w:cs="Arial"/>
-          <w:bCs/>
-        </w:rPr>
-        <w:t xml:space="preserve">, ‘dd MMMM </w:t>
-      </w:r>
-      <w:proofErr w:type="spellStart"/>
-      <w:r>
-        <w:rPr>
-          <w:rFonts w:ascii="Arial" w:eastAsia="Arial" w:hAnsi="Arial" w:cs="Arial"/>
-          <w:bCs/>
-        </w:rPr>
-        <w:t>yyyy</w:t>
-      </w:r>
-      <w:proofErr w:type="spellEnd"/>
-      <w:r>
-        <w:rPr>
-          <w:rFonts w:ascii="Arial" w:eastAsia="Arial" w:hAnsi="Arial" w:cs="Arial"/>
-          <w:bCs/>
-        </w:rPr>
-        <w:t>’, ‘</w:t>
-      </w:r>
-      <w:proofErr w:type="spellStart"/>
-      <w:r>
-        <w:rPr>
-          <w:rFonts w:ascii="Arial" w:eastAsia="Arial" w:hAnsi="Arial" w:cs="Arial"/>
-          <w:bCs/>
-        </w:rPr>
-        <w:t>yyyy</w:t>
-      </w:r>
-      <w:proofErr w:type="spellEnd"/>
-      <w:r>
-        <w:rPr>
-          <w:rFonts w:ascii="Arial" w:eastAsia="Arial" w:hAnsi="Arial" w:cs="Arial"/>
-          <w:bCs/>
-        </w:rPr>
-        <w:t>-MM-dd’</w:t>
-      </w:r>
-      <w:r>
-        <w:rPr>
-          <w:rFonts w:ascii="Arial" w:eastAsia="Arial" w:hAnsi="Arial" w:cs="Arial"/>
-          <w:bCs/>
-        </w:rPr>
-        <w:t>)</w:t>
-      </w:r>
-      <w:r>
-        <w:rPr>
-          <w:rFonts w:ascii="Arial" w:eastAsia="Arial" w:hAnsi="Arial" w:cs="Arial"/>
-          <w:bCs/>
-        </w:rPr>
-        <w:t>}</w:t>
-      </w:r>
-      <w:r>
-        <w:rPr>
-          <w:rFonts w:ascii="Arial" w:hAnsi="Arial" w:cs="Arial"/>
-          <w:b/>
-          <w:bCs/>
-          <w:lang w:val="en-US"/>
-        </w:rPr>
-        <w:t>&gt;&gt;</w:t>
-      </w:r>
-      <w:r>
-        <w:rPr>
-          <w:rFonts w:ascii="Arial" w:hAnsi="Arial" w:cs="Arial"/>
-          <w:lang w:val="en-US"/>
-        </w:rPr>
-        <w:t xml:space="preserve"> &lt;&lt;fastTrackPersonalInjury.input4&gt;&gt; </w:t>
-      </w:r>
-      <w:r>
-        <w:rPr>
-          <w:rFonts w:ascii="Arial" w:hAnsi="Arial" w:cs="Arial"/>
-          <w:b/>
-          <w:bCs/>
-          <w:lang w:val="en-US"/>
-        </w:rPr>
-        <w:t>&lt;&lt;</w:t>
-      </w:r>
-      <w:r>
-        <w:rPr>
-          <w:rFonts w:ascii="Arial" w:eastAsia="Arial" w:hAnsi="Arial" w:cs="Arial"/>
-          <w:bCs/>
-        </w:rPr>
-        <w:t>{</w:t>
-      </w:r>
-      <w:proofErr w:type="spellStart"/>
-      <w:r>
-        <w:rPr>
-          <w:rFonts w:ascii="Arial" w:eastAsia="Arial" w:hAnsi="Arial" w:cs="Arial"/>
-          <w:bCs/>
-        </w:rPr>
-        <w:t>dateFormat</w:t>
-      </w:r>
-      <w:proofErr w:type="spellEnd"/>
-      <w:r>
-        <w:rPr>
-          <w:rFonts w:ascii="Arial" w:eastAsia="Arial" w:hAnsi="Arial" w:cs="Arial"/>
-          <w:bCs/>
-        </w:rPr>
-        <w:t>(</w:t>
-      </w:r>
-      <w:r>
-        <w:rPr>
-          <w:rFonts w:ascii="Arial" w:hAnsi="Arial" w:cs="Arial"/>
-          <w:lang w:val="en-US"/>
-        </w:rPr>
-        <w:t>fastTrackPersonalInjury</w:t>
-      </w:r>
-      <w:r>
-        <w:rPr>
-          <w:rFonts w:ascii="Arial" w:hAnsi="Arial" w:cs="Arial"/>
-          <w:lang w:val="en-US"/>
-        </w:rPr>
-        <w:t>.</w:t>
-      </w:r>
-      <w:r>
-        <w:rPr>
-          <w:rFonts w:ascii="Arial" w:hAnsi="Arial" w:cs="Arial"/>
-          <w:lang w:val="en-US"/>
-        </w:rPr>
-        <w:t>date</w:t>
-      </w:r>
-      <w:r>
-        <w:rPr>
-          <w:rFonts w:ascii="Arial" w:hAnsi="Arial" w:cs="Arial"/>
-          <w:lang w:val="en-US"/>
-        </w:rPr>
-        <w:t>4</w:t>
-      </w:r>
-      <w:r>
-        <w:rPr>
-          <w:rFonts w:ascii="Arial" w:eastAsia="Arial" w:hAnsi="Arial" w:cs="Arial"/>
-          <w:bCs/>
-        </w:rPr>
-        <w:t xml:space="preserve">, ‘dd MMMM </w:t>
-      </w:r>
-      <w:proofErr w:type="spellStart"/>
-      <w:r>
-        <w:rPr>
-          <w:rFonts w:ascii="Arial" w:eastAsia="Arial" w:hAnsi="Arial" w:cs="Arial"/>
-          <w:bCs/>
-        </w:rPr>
-        <w:t>yyyy</w:t>
-      </w:r>
-      <w:proofErr w:type="spellEnd"/>
-      <w:r>
-        <w:rPr>
-          <w:rFonts w:ascii="Arial" w:eastAsia="Arial" w:hAnsi="Arial" w:cs="Arial"/>
-          <w:bCs/>
-        </w:rPr>
-        <w:t>’, ‘</w:t>
-      </w:r>
-      <w:proofErr w:type="spellStart"/>
-      <w:r>
-        <w:rPr>
-          <w:rFonts w:ascii="Arial" w:eastAsia="Arial" w:hAnsi="Arial" w:cs="Arial"/>
-          <w:bCs/>
-        </w:rPr>
-        <w:t>yyyy</w:t>
-      </w:r>
-      <w:proofErr w:type="spellEnd"/>
-      <w:r>
-        <w:rPr>
-          <w:rFonts w:ascii="Arial" w:eastAsia="Arial" w:hAnsi="Arial" w:cs="Arial"/>
-          <w:bCs/>
-        </w:rPr>
-        <w:t>-MM-dd’</w:t>
-      </w:r>
-      <w:r>
-        <w:rPr>
-          <w:rFonts w:ascii="Arial" w:eastAsia="Arial" w:hAnsi="Arial" w:cs="Arial"/>
-          <w:bCs/>
-        </w:rPr>
-        <w:t>)</w:t>
-      </w:r>
-      <w:r>
-        <w:rPr>
-          <w:rFonts w:ascii="Arial" w:eastAsia="Arial" w:hAnsi="Arial" w:cs="Arial"/>
-          <w:bCs/>
-        </w:rPr>
-        <w:t>}</w:t>
-      </w:r>
-      <w:r>
-        <w:rPr>
-          <w:rFonts w:ascii="Arial" w:hAnsi="Arial" w:cs="Arial"/>
-          <w:b/>
-          <w:bCs/>
-          <w:lang w:val="en-US"/>
-        </w:rPr>
-        <w:t>&gt;&gt;</w:t>
-      </w:r>
-      <w:r>
-        <w:rPr>
-          <w:rFonts w:ascii="Arial" w:hAnsi="Arial" w:cs="Arial"/>
-          <w:lang w:val="en-US"/>
-        </w:rPr>
-        <w:t>.</w:t>
-      </w:r>
-    </w:p>
-    <w:p>
-      <w:pPr>
-        <w:rPr>
-          <w:rFonts w:ascii="Arial" w:hAnsi="Arial" w:cs="Arial"/>
-          <w:bCs/>
-        </w:rPr>
-      </w:pPr>
-      <w:r>
-        <w:rPr>
-          <w:rFonts w:ascii="Arial" w:hAnsi="Arial" w:cs="Arial"/>
-          <w:bCs/>
-        </w:rPr>
+    </w:p>
+    <w:p>
+      <w:pPr>
+        <w:rPr>
+          <w:rFonts w:ascii="Arial" w:hAnsi="Arial" w:cs="Arial"/>
+          <w:bCs/>
+        </w:rPr>
+      </w:pPr>
+      <w:r>
+        <w:rPr>
+          <w:rFonts w:ascii="Arial" w:hAnsi="Arial" w:cs="Arial"/>
+          <w:bCs/>
+        </w:rPr>
+        <w:lastRenderedPageBreak/>
         <w:t>&lt;&lt;es_&gt;&gt;</w:t>
       </w:r>
     </w:p>
@@ -7423,7 +7648,6 @@
         <w:rPr>
           <w:rFonts w:ascii="Arial" w:hAnsi="Arial" w:cs="Arial"/>
         </w:rPr>
-        <w:lastRenderedPageBreak/>
         <w:t>&lt;&lt;es_&gt;&gt;</w:t>
       </w:r>
     </w:p>
@@ -7762,7 +7986,7 @@
 </file>
 
 <file path=word/endnotes.xml><?xml version="1.0" encoding="utf-8"?>
-<w:endnotes xmlns:wpc="http://schemas.microsoft.com/office/word/2010/wordprocessingCanvas" xmlns:cx="http://schemas.microsoft.com/office/drawing/2014/chartex" xmlns:cx1="http://schemas.microsoft.com/office/drawing/2015/9/8/chartex" xmlns:cx2="http://schemas.microsoft.com/office/drawing/2015/10/21/chartex" xmlns:cx3="http://schemas.microsoft.com/office/drawing/2016/5/9/chartex" xmlns:cx4="http://schemas.microsoft.com/office/drawing/2016/5/10/chartex" xmlns:cx5="http://schemas.microsoft.com/office/drawing/2016/5/11/chartex" xmlns:cx6="http://schemas.microsoft.com/office/drawing/2016/5/12/chartex" xmlns:cx7="http://schemas.microsoft.com/office/drawing/2016/5/13/chartex" xmlns:cx8="http://schemas.microsoft.com/office/drawing/2016/5/14/chartex" xmlns:mc="http://schemas.openxmlformats.org/markup-compatibility/2006" xmlns:aink="http://schemas.microsoft.com/office/drawing/2016/ink" xmlns:am3d="http://schemas.microsoft.com/office/drawing/2017/model3d" xmlns:o="urn:schemas-microsoft-com:office:office" xmlns:oel="http://schemas.microsoft.com/office/2019/extlst" xmlns:r="http://schemas.openxmlformats.org/officeDocument/2006/relationships" xmlns:m="http://schemas.openxmlformats.org/officeDocument/2006/math" xmlns:v="urn:schemas-microsoft-com:vml" xmlns:wp14="http://schemas.microsoft.com/office/word/2010/wordprocessingDrawing" xmlns:wp="http://schemas.openxmlformats.org/drawingml/2006/wordprocessingDrawing" xmlns:w10="urn:schemas-microsoft-com:office:word" xmlns:w="http://schemas.openxmlformats.org/wordprocessingml/2006/main" xmlns:w14="http://schemas.microsoft.com/office/word/2010/wordml" xmlns:w15="http://schemas.microsoft.com/office/word/2012/wordml" xmlns:w16cex="http://schemas.microsoft.com/office/word/2018/wordml/cex" xmlns:w16cid="http://schemas.microsoft.com/office/word/2016/wordml/cid" xmlns:w16="http://schemas.microsoft.com/office/word/2018/wordml" xmlns:w16sdtdh="http://schemas.microsoft.com/office/word/2020/wordml/sdtdatahash" xmlns:w16se="http://schemas.microsoft.com/office/word/2015/wordml/symex" xmlns:wpg="http://schemas.microsoft.com/office/word/2010/wordprocessingGroup" xmlns:wpi="http://schemas.microsoft.com/office/word/2010/wordprocessingInk" xmlns:wne="http://schemas.microsoft.com/office/word/2006/wordml" xmlns:wps="http://schemas.microsoft.com/office/word/2010/wordprocessingShape" mc:Ignorable="w14 w15 w16se w16cid w16 w16cex w16sdtdh wp14">
+<w:endnotes xmlns:wpc="http://schemas.microsoft.com/office/word/2010/wordprocessingCanvas" xmlns:cx="http://schemas.microsoft.com/office/drawing/2014/chartex" xmlns:cx1="http://schemas.microsoft.com/office/drawing/2015/9/8/chartex" xmlns:cx2="http://schemas.microsoft.com/office/drawing/2015/10/21/chartex" xmlns:cx3="http://schemas.microsoft.com/office/drawing/2016/5/9/chartex" xmlns:cx4="http://schemas.microsoft.com/office/drawing/2016/5/10/chartex" xmlns:cx5="http://schemas.microsoft.com/office/drawing/2016/5/11/chartex" xmlns:cx6="http://schemas.microsoft.com/office/drawing/2016/5/12/chartex" xmlns:cx7="http://schemas.microsoft.com/office/drawing/2016/5/13/chartex" xmlns:cx8="http://schemas.microsoft.com/office/drawing/2016/5/14/chartex" xmlns:mc="http://schemas.openxmlformats.org/markup-compatibility/2006" xmlns:aink="http://schemas.microsoft.com/office/drawing/2016/ink" xmlns:am3d="http://schemas.microsoft.com/office/drawing/2017/model3d" xmlns:o="urn:schemas-microsoft-com:office:office" xmlns:r="http://schemas.openxmlformats.org/officeDocument/2006/relationships" xmlns:m="http://schemas.openxmlformats.org/officeDocument/2006/math" xmlns:v="urn:schemas-microsoft-com:vml" xmlns:wp14="http://schemas.microsoft.com/office/word/2010/wordprocessingDrawing" xmlns:wp="http://schemas.openxmlformats.org/drawingml/2006/wordprocessingDrawing" xmlns:w10="urn:schemas-microsoft-com:office:word" xmlns:w="http://schemas.openxmlformats.org/wordprocessingml/2006/main" xmlns:w14="http://schemas.microsoft.com/office/word/2010/wordml" xmlns:w15="http://schemas.microsoft.com/office/word/2012/wordml" xmlns:w16cex="http://schemas.microsoft.com/office/word/2018/wordml/cex" xmlns:w16cid="http://schemas.microsoft.com/office/word/2016/wordml/cid" xmlns:w16="http://schemas.microsoft.com/office/word/2018/wordml" xmlns:w16sdtdh="http://schemas.microsoft.com/office/word/2020/wordml/sdtdatahash" xmlns:w16se="http://schemas.microsoft.com/office/word/2015/wordml/symex" xmlns:wpg="http://schemas.microsoft.com/office/word/2010/wordprocessingGroup" xmlns:wpi="http://schemas.microsoft.com/office/word/2010/wordprocessingInk" xmlns:wne="http://schemas.microsoft.com/office/word/2006/wordml" xmlns:wps="http://schemas.microsoft.com/office/word/2010/wordprocessingShape" mc:Ignorable="w14 w15 w16se w16cid w16 w16cex w16sdtdh wp14">
   <w:endnote w:type="separator" w:id="-1">
     <w:p>
       <w:pPr>
@@ -7794,7 +8018,7 @@
 </file>
 
 <file path=word/footnotes.xml><?xml version="1.0" encoding="utf-8"?>
-<w:footnotes xmlns:wpc="http://schemas.microsoft.com/office/word/2010/wordprocessingCanvas" xmlns:cx="http://schemas.microsoft.com/office/drawing/2014/chartex" xmlns:cx1="http://schemas.microsoft.com/office/drawing/2015/9/8/chartex" xmlns:cx2="http://schemas.microsoft.com/office/drawing/2015/10/21/chartex" xmlns:cx3="http://schemas.microsoft.com/office/drawing/2016/5/9/chartex" xmlns:cx4="http://schemas.microsoft.com/office/drawing/2016/5/10/chartex" xmlns:cx5="http://schemas.microsoft.com/office/drawing/2016/5/11/chartex" xmlns:cx6="http://schemas.microsoft.com/office/drawing/2016/5/12/chartex" xmlns:cx7="http://schemas.microsoft.com/office/drawing/2016/5/13/chartex" xmlns:cx8="http://schemas.microsoft.com/office/drawing/2016/5/14/chartex" xmlns:mc="http://schemas.openxmlformats.org/markup-compatibility/2006" xmlns:aink="http://schemas.microsoft.com/office/drawing/2016/ink" xmlns:am3d="http://schemas.microsoft.com/office/drawing/2017/model3d" xmlns:o="urn:schemas-microsoft-com:office:office" xmlns:oel="http://schemas.microsoft.com/office/2019/extlst" xmlns:r="http://schemas.openxmlformats.org/officeDocument/2006/relationships" xmlns:m="http://schemas.openxmlformats.org/officeDocument/2006/math" xmlns:v="urn:schemas-microsoft-com:vml" xmlns:wp14="http://schemas.microsoft.com/office/word/2010/wordprocessingDrawing" xmlns:wp="http://schemas.openxmlformats.org/drawingml/2006/wordprocessingDrawing" xmlns:w10="urn:schemas-microsoft-com:office:word" xmlns:w="http://schemas.openxmlformats.org/wordprocessingml/2006/main" xmlns:w14="http://schemas.microsoft.com/office/word/2010/wordml" xmlns:w15="http://schemas.microsoft.com/office/word/2012/wordml" xmlns:w16cex="http://schemas.microsoft.com/office/word/2018/wordml/cex" xmlns:w16cid="http://schemas.microsoft.com/office/word/2016/wordml/cid" xmlns:w16="http://schemas.microsoft.com/office/word/2018/wordml" xmlns:w16sdtdh="http://schemas.microsoft.com/office/word/2020/wordml/sdtdatahash" xmlns:w16se="http://schemas.microsoft.com/office/word/2015/wordml/symex" xmlns:wpg="http://schemas.microsoft.com/office/word/2010/wordprocessingGroup" xmlns:wpi="http://schemas.microsoft.com/office/word/2010/wordprocessingInk" xmlns:wne="http://schemas.microsoft.com/office/word/2006/wordml" xmlns:wps="http://schemas.microsoft.com/office/word/2010/wordprocessingShape" mc:Ignorable="w14 w15 w16se w16cid w16 w16cex w16sdtdh wp14">
+<w:footnotes xmlns:wpc="http://schemas.microsoft.com/office/word/2010/wordprocessingCanvas" xmlns:cx="http://schemas.microsoft.com/office/drawing/2014/chartex" xmlns:cx1="http://schemas.microsoft.com/office/drawing/2015/9/8/chartex" xmlns:cx2="http://schemas.microsoft.com/office/drawing/2015/10/21/chartex" xmlns:cx3="http://schemas.microsoft.com/office/drawing/2016/5/9/chartex" xmlns:cx4="http://schemas.microsoft.com/office/drawing/2016/5/10/chartex" xmlns:cx5="http://schemas.microsoft.com/office/drawing/2016/5/11/chartex" xmlns:cx6="http://schemas.microsoft.com/office/drawing/2016/5/12/chartex" xmlns:cx7="http://schemas.microsoft.com/office/drawing/2016/5/13/chartex" xmlns:cx8="http://schemas.microsoft.com/office/drawing/2016/5/14/chartex" xmlns:mc="http://schemas.openxmlformats.org/markup-compatibility/2006" xmlns:aink="http://schemas.microsoft.com/office/drawing/2016/ink" xmlns:am3d="http://schemas.microsoft.com/office/drawing/2017/model3d" xmlns:o="urn:schemas-microsoft-com:office:office" xmlns:r="http://schemas.openxmlformats.org/officeDocument/2006/relationships" xmlns:m="http://schemas.openxmlformats.org/officeDocument/2006/math" xmlns:v="urn:schemas-microsoft-com:vml" xmlns:wp14="http://schemas.microsoft.com/office/word/2010/wordprocessingDrawing" xmlns:wp="http://schemas.openxmlformats.org/drawingml/2006/wordprocessingDrawing" xmlns:w10="urn:schemas-microsoft-com:office:word" xmlns:w="http://schemas.openxmlformats.org/wordprocessingml/2006/main" xmlns:w14="http://schemas.microsoft.com/office/word/2010/wordml" xmlns:w15="http://schemas.microsoft.com/office/word/2012/wordml" xmlns:w16cex="http://schemas.microsoft.com/office/word/2018/wordml/cex" xmlns:w16cid="http://schemas.microsoft.com/office/word/2016/wordml/cid" xmlns:w16="http://schemas.microsoft.com/office/word/2018/wordml" xmlns:w16sdtdh="http://schemas.microsoft.com/office/word/2020/wordml/sdtdatahash" xmlns:w16se="http://schemas.microsoft.com/office/word/2015/wordml/symex" xmlns:wpg="http://schemas.microsoft.com/office/word/2010/wordprocessingGroup" xmlns:wpi="http://schemas.microsoft.com/office/word/2010/wordprocessingInk" xmlns:wne="http://schemas.microsoft.com/office/word/2006/wordml" xmlns:wps="http://schemas.microsoft.com/office/word/2010/wordprocessingShape" mc:Ignorable="w14 w15 w16se w16cid w16 w16cex w16sdtdh wp14">
   <w:footnote w:type="separator" w:id="-1">
     <w:p>
       <w:pPr>
@@ -7826,7 +8050,7 @@
 </file>
 
 <file path=word/numbering.xml><?xml version="1.0" encoding="utf-8"?>
-<w:numbering xmlns:wpc="http://schemas.microsoft.com/office/word/2010/wordprocessingCanvas" xmlns:cx="http://schemas.microsoft.com/office/drawing/2014/chartex" xmlns:cx1="http://schemas.microsoft.com/office/drawing/2015/9/8/chartex" xmlns:cx2="http://schemas.microsoft.com/office/drawing/2015/10/21/chartex" xmlns:cx3="http://schemas.microsoft.com/office/drawing/2016/5/9/chartex" xmlns:cx4="http://schemas.microsoft.com/office/drawing/2016/5/10/chartex" xmlns:cx5="http://schemas.microsoft.com/office/drawing/2016/5/11/chartex" xmlns:cx6="http://schemas.microsoft.com/office/drawing/2016/5/12/chartex" xmlns:cx7="http://schemas.microsoft.com/office/drawing/2016/5/13/chartex" xmlns:cx8="http://schemas.microsoft.com/office/drawing/2016/5/14/chartex" xmlns:mc="http://schemas.openxmlformats.org/markup-compatibility/2006" xmlns:aink="http://schemas.microsoft.com/office/drawing/2016/ink" xmlns:am3d="http://schemas.microsoft.com/office/drawing/2017/model3d" xmlns:o="urn:schemas-microsoft-com:office:office" xmlns:oel="http://schemas.microsoft.com/office/2019/extlst" xmlns:r="http://schemas.openxmlformats.org/officeDocument/2006/relationships" xmlns:m="http://schemas.openxmlformats.org/officeDocument/2006/math" xmlns:v="urn:schemas-microsoft-com:vml" xmlns:wp14="http://schemas.microsoft.com/office/word/2010/wordprocessingDrawing" xmlns:wp="http://schemas.openxmlformats.org/drawingml/2006/wordprocessingDrawing" xmlns:w10="urn:schemas-microsoft-com:office:word" xmlns:w="http://schemas.openxmlformats.org/wordprocessingml/2006/main" xmlns:w14="http://schemas.microsoft.com/office/word/2010/wordml" xmlns:w15="http://schemas.microsoft.com/office/word/2012/wordml" xmlns:w16cex="http://schemas.microsoft.com/office/word/2018/wordml/cex" xmlns:w16cid="http://schemas.microsoft.com/office/word/2016/wordml/cid" xmlns:w16="http://schemas.microsoft.com/office/word/2018/wordml" xmlns:w16sdtdh="http://schemas.microsoft.com/office/word/2020/wordml/sdtdatahash" xmlns:w16se="http://schemas.microsoft.com/office/word/2015/wordml/symex" xmlns:wpg="http://schemas.microsoft.com/office/word/2010/wordprocessingGroup" xmlns:wpi="http://schemas.microsoft.com/office/word/2010/wordprocessingInk" xmlns:wne="http://schemas.microsoft.com/office/word/2006/wordml" xmlns:wps="http://schemas.microsoft.com/office/word/2010/wordprocessingShape" mc:Ignorable="w14 w15 w16se w16cid w16 w16cex w16sdtdh wp14">
+<w:numbering xmlns:wpc="http://schemas.microsoft.com/office/word/2010/wordprocessingCanvas" xmlns:cx="http://schemas.microsoft.com/office/drawing/2014/chartex" xmlns:cx1="http://schemas.microsoft.com/office/drawing/2015/9/8/chartex" xmlns:cx2="http://schemas.microsoft.com/office/drawing/2015/10/21/chartex" xmlns:cx3="http://schemas.microsoft.com/office/drawing/2016/5/9/chartex" xmlns:cx4="http://schemas.microsoft.com/office/drawing/2016/5/10/chartex" xmlns:cx5="http://schemas.microsoft.com/office/drawing/2016/5/11/chartex" xmlns:cx6="http://schemas.microsoft.com/office/drawing/2016/5/12/chartex" xmlns:cx7="http://schemas.microsoft.com/office/drawing/2016/5/13/chartex" xmlns:cx8="http://schemas.microsoft.com/office/drawing/2016/5/14/chartex" xmlns:mc="http://schemas.openxmlformats.org/markup-compatibility/2006" xmlns:aink="http://schemas.microsoft.com/office/drawing/2016/ink" xmlns:am3d="http://schemas.microsoft.com/office/drawing/2017/model3d" xmlns:o="urn:schemas-microsoft-com:office:office" xmlns:r="http://schemas.openxmlformats.org/officeDocument/2006/relationships" xmlns:m="http://schemas.openxmlformats.org/officeDocument/2006/math" xmlns:v="urn:schemas-microsoft-com:vml" xmlns:wp14="http://schemas.microsoft.com/office/word/2010/wordprocessingDrawing" xmlns:wp="http://schemas.openxmlformats.org/drawingml/2006/wordprocessingDrawing" xmlns:w10="urn:schemas-microsoft-com:office:word" xmlns:w="http://schemas.openxmlformats.org/wordprocessingml/2006/main" xmlns:w14="http://schemas.microsoft.com/office/word/2010/wordml" xmlns:w15="http://schemas.microsoft.com/office/word/2012/wordml" xmlns:w16cex="http://schemas.microsoft.com/office/word/2018/wordml/cex" xmlns:w16cid="http://schemas.microsoft.com/office/word/2016/wordml/cid" xmlns:w16="http://schemas.microsoft.com/office/word/2018/wordml" xmlns:w16sdtdh="http://schemas.microsoft.com/office/word/2020/wordml/sdtdatahash" xmlns:w16se="http://schemas.microsoft.com/office/word/2015/wordml/symex" xmlns:wpg="http://schemas.microsoft.com/office/word/2010/wordprocessingGroup" xmlns:wpi="http://schemas.microsoft.com/office/word/2010/wordprocessingInk" xmlns:wne="http://schemas.microsoft.com/office/word/2006/wordml" xmlns:wps="http://schemas.microsoft.com/office/word/2010/wordprocessingShape" mc:Ignorable="w14 w15 w16se w16cid w16 w16cex w16sdtdh wp14">
   <w:abstractNum w:abstractNumId="0" w15:restartNumberingAfterBreak="0">
     <w:nsid w:val="00E173CE"/>
     <w:multiLevelType w:val="hybridMultilevel"/>
@@ -10389,85 +10613,85 @@
       </w:rPr>
     </w:lvl>
   </w:abstractNum>
-  <w:num w:numId="1" w16cid:durableId="1120683236">
+  <w:num w:numId="1">
     <w:abstractNumId w:val="25"/>
   </w:num>
-  <w:num w:numId="2" w16cid:durableId="1506363588">
+  <w:num w:numId="2">
     <w:abstractNumId w:val="0"/>
   </w:num>
-  <w:num w:numId="3" w16cid:durableId="1189903570">
+  <w:num w:numId="3">
     <w:abstractNumId w:val="10"/>
   </w:num>
-  <w:num w:numId="4" w16cid:durableId="2010716038">
+  <w:num w:numId="4">
     <w:abstractNumId w:val="14"/>
   </w:num>
-  <w:num w:numId="5" w16cid:durableId="1406998089">
+  <w:num w:numId="5">
     <w:abstractNumId w:val="22"/>
   </w:num>
-  <w:num w:numId="6" w16cid:durableId="248202278">
+  <w:num w:numId="6">
     <w:abstractNumId w:val="18"/>
   </w:num>
-  <w:num w:numId="7" w16cid:durableId="1489135036">
+  <w:num w:numId="7">
     <w:abstractNumId w:val="23"/>
   </w:num>
-  <w:num w:numId="8" w16cid:durableId="894002420">
+  <w:num w:numId="8">
     <w:abstractNumId w:val="24"/>
   </w:num>
-  <w:num w:numId="9" w16cid:durableId="1728843151">
+  <w:num w:numId="9">
     <w:abstractNumId w:val="7"/>
   </w:num>
-  <w:num w:numId="10" w16cid:durableId="1201012961">
+  <w:num w:numId="10">
     <w:abstractNumId w:val="17"/>
   </w:num>
-  <w:num w:numId="11" w16cid:durableId="2783193">
+  <w:num w:numId="11">
     <w:abstractNumId w:val="12"/>
   </w:num>
-  <w:num w:numId="12" w16cid:durableId="488595610">
+  <w:num w:numId="12">
     <w:abstractNumId w:val="1"/>
   </w:num>
-  <w:num w:numId="13" w16cid:durableId="1553077038">
+  <w:num w:numId="13">
     <w:abstractNumId w:val="11"/>
   </w:num>
-  <w:num w:numId="14" w16cid:durableId="566722509">
+  <w:num w:numId="14">
     <w:abstractNumId w:val="8"/>
   </w:num>
-  <w:num w:numId="15" w16cid:durableId="1560509008">
+  <w:num w:numId="15">
     <w:abstractNumId w:val="13"/>
   </w:num>
-  <w:num w:numId="16" w16cid:durableId="1160584457">
+  <w:num w:numId="16">
     <w:abstractNumId w:val="15"/>
   </w:num>
-  <w:num w:numId="17" w16cid:durableId="1385829797">
+  <w:num w:numId="17">
     <w:abstractNumId w:val="21"/>
   </w:num>
-  <w:num w:numId="18" w16cid:durableId="1173296747">
+  <w:num w:numId="18">
     <w:abstractNumId w:val="19"/>
   </w:num>
-  <w:num w:numId="19" w16cid:durableId="537550351">
+  <w:num w:numId="19">
     <w:abstractNumId w:val="9"/>
   </w:num>
-  <w:num w:numId="20" w16cid:durableId="995262090">
+  <w:num w:numId="20">
     <w:abstractNumId w:val="16"/>
   </w:num>
-  <w:num w:numId="21" w16cid:durableId="1952007220">
+  <w:num w:numId="21">
     <w:abstractNumId w:val="3"/>
   </w:num>
-  <w:num w:numId="22" w16cid:durableId="802507689">
+  <w:num w:numId="22">
     <w:abstractNumId w:val="26"/>
   </w:num>
-  <w:num w:numId="23" w16cid:durableId="497158723">
+  <w:num w:numId="23">
     <w:abstractNumId w:val="2"/>
   </w:num>
-  <w:num w:numId="24" w16cid:durableId="1084497292">
+  <w:num w:numId="24">
     <w:abstractNumId w:val="6"/>
   </w:num>
-  <w:num w:numId="25" w16cid:durableId="462382321">
+  <w:num w:numId="25">
     <w:abstractNumId w:val="4"/>
   </w:num>
-  <w:num w:numId="26" w16cid:durableId="643318556">
+  <w:num w:numId="26">
     <w:abstractNumId w:val="20"/>
   </w:num>
-  <w:num w:numId="27" w16cid:durableId="1646666235">
+  <w:num w:numId="27">
     <w:abstractNumId w:val="5"/>
   </w:num>
 </w:numbering>
@@ -11399,12 +11623,28 @@
 </file>
 
 <file path=customXml/item1.xml><?xml version="1.0" encoding="utf-8"?>
-<?mso-contentType ?>
-<FormTemplates xmlns="http://schemas.microsoft.com/sharepoint/v3/contenttype/forms">
-  <Display>DocumentLibraryForm</Display>
-  <Edit>DocumentLibraryForm</Edit>
-  <New>DocumentLibraryForm</New>
-</FormTemplates>
+<p:properties xmlns:p="http://schemas.microsoft.com/office/2006/metadata/properties" xmlns:xsi="http://www.w3.org/2001/XMLSchema-instance" xmlns:pc="http://schemas.microsoft.com/office/infopath/2007/PartnerControls">
+  <documentManagement>
+    <Stage xmlns="f336f4fe-8719-4ea2-b5d6-29b3a580aeb4">Draft</Stage>
+    <Next_x0020_Stage xmlns="f336f4fe-8719-4ea2-b5d6-29b3a580aeb4">N/A</Next_x0020_Stage>
+    <Admin_x0020_Action xmlns="f336f4fe-8719-4ea2-b5d6-29b3a580aeb4" xsi:nil="true"/>
+    <Template_x0020_Category xmlns="f336f4fe-8719-4ea2-b5d6-29b3a580aeb4">Standard Direction - STD</Template_x0020_Category>
+    <Action xmlns="f336f4fe-8719-4ea2-b5d6-29b3a580aeb4" xsi:nil="true"/>
+    <Purpose1 xmlns="f336f4fe-8719-4ea2-b5d6-29b3a580aeb4">Replacing SDO_HNL_FAST("CV-DAM-STD-ENG-00002-HNL.docx", "fast_track_sdo_%s.pdf")</Purpose1>
+    <Template_x0020_Language xmlns="f336f4fe-8719-4ea2-b5d6-29b3a580aeb4">English - ENG</Template_x0020_Language>
+    <Rename xmlns="f336f4fe-8719-4ea2-b5d6-29b3a580aeb4">true</Rename>
+    <Tornado_x0020_Filename xmlns="f336f4fe-8719-4ea2-b5d6-29b3a580aeb4" xsi:nil="true"/>
+    <Approval_x0020_Request_x0020_Comment xmlns="f336f4fe-8719-4ea2-b5d6-29b3a580aeb4">Please approve change is for CIV-7741 where removing of paragraph which has been removed from journey</Approval_x0020_Request_x0020_Comment>
+    <Publication_x0020_Date xmlns="f336f4fe-8719-4ea2-b5d6-29b3a580aeb4">2023-01-23T00:00:00+00:00</Publication_x0020_Date>
+    <SharedWithUsers xmlns="f336f4fe-8719-4ea2-b5d6-29b3a580aeb4">
+      <UserInfo>
+        <DisplayName>Robert Allright</DisplayName>
+        <AccountId>23</AccountId>
+        <AccountType/>
+      </UserInfo>
+    </SharedWithUsers>
+  </documentManagement>
+</p:properties>
 </file>
 
 <file path=customXml/item2.xml><?xml version="1.0" encoding="utf-8"?>
@@ -11724,34 +11964,20 @@
 </file>
 
 <file path=customXml/item3.xml><?xml version="1.0" encoding="utf-8"?>
-<p:properties xmlns:p="http://schemas.microsoft.com/office/2006/metadata/properties" xmlns:xsi="http://www.w3.org/2001/XMLSchema-instance" xmlns:pc="http://schemas.microsoft.com/office/infopath/2007/PartnerControls">
-  <documentManagement>
-    <Stage xmlns="f336f4fe-8719-4ea2-b5d6-29b3a580aeb4">Draft</Stage>
-    <Next_x0020_Stage xmlns="f336f4fe-8719-4ea2-b5d6-29b3a580aeb4">N/A</Next_x0020_Stage>
-    <Admin_x0020_Action xmlns="f336f4fe-8719-4ea2-b5d6-29b3a580aeb4" xsi:nil="true"/>
-    <Template_x0020_Category xmlns="f336f4fe-8719-4ea2-b5d6-29b3a580aeb4">Standard Direction - STD</Template_x0020_Category>
-    <Action xmlns="f336f4fe-8719-4ea2-b5d6-29b3a580aeb4" xsi:nil="true"/>
-    <Purpose1 xmlns="f336f4fe-8719-4ea2-b5d6-29b3a580aeb4">Replacing SDO_HNL_FAST("CV-DAM-STD-ENG-00002-HNL.docx", "fast_track_sdo_%s.pdf")</Purpose1>
-    <Template_x0020_Language xmlns="f336f4fe-8719-4ea2-b5d6-29b3a580aeb4">English - ENG</Template_x0020_Language>
-    <Rename xmlns="f336f4fe-8719-4ea2-b5d6-29b3a580aeb4">true</Rename>
-    <Tornado_x0020_Filename xmlns="f336f4fe-8719-4ea2-b5d6-29b3a580aeb4" xsi:nil="true"/>
-    <Approval_x0020_Request_x0020_Comment xmlns="f336f4fe-8719-4ea2-b5d6-29b3a580aeb4">Please approve change is for CIV-7741 where removing of paragraph which has been removed from journey</Approval_x0020_Request_x0020_Comment>
-    <Publication_x0020_Date xmlns="f336f4fe-8719-4ea2-b5d6-29b3a580aeb4">2023-01-23T00:00:00+00:00</Publication_x0020_Date>
-    <SharedWithUsers xmlns="f336f4fe-8719-4ea2-b5d6-29b3a580aeb4">
-      <UserInfo>
-        <DisplayName>Robert Allright</DisplayName>
-        <AccountId>23</AccountId>
-        <AccountType/>
-      </UserInfo>
-    </SharedWithUsers>
-  </documentManagement>
-</p:properties>
+<?mso-contentType ?>
+<FormTemplates xmlns="http://schemas.microsoft.com/sharepoint/v3/contenttype/forms">
+  <Display>DocumentLibraryForm</Display>
+  <Edit>DocumentLibraryForm</Edit>
+  <New>DocumentLibraryForm</New>
+</FormTemplates>
 </file>
 
 <file path=customXml/itemProps1.xml><?xml version="1.0" encoding="utf-8"?>
-<ds:datastoreItem xmlns:ds="http://schemas.openxmlformats.org/officeDocument/2006/customXml" ds:itemID="{75ABB397-9654-40A8-BA83-98F2BA902102}">
+<ds:datastoreItem xmlns:ds="http://schemas.openxmlformats.org/officeDocument/2006/customXml" ds:itemID="{4B320E33-5B42-4BDB-9E45-A4B18C6F3875}">
   <ds:schemaRefs>
-    <ds:schemaRef ds:uri="http://schemas.microsoft.com/sharepoint/v3/contenttype/forms"/>
+    <ds:schemaRef ds:uri="http://schemas.microsoft.com/office/2006/metadata/properties"/>
+    <ds:schemaRef ds:uri="http://schemas.microsoft.com/office/infopath/2007/PartnerControls"/>
+    <ds:schemaRef ds:uri="f336f4fe-8719-4ea2-b5d6-29b3a580aeb4"/>
   </ds:schemaRefs>
 </ds:datastoreItem>
 </file>
@@ -11776,11 +12002,9 @@
 </file>
 
 <file path=customXml/itemProps3.xml><?xml version="1.0" encoding="utf-8"?>
-<ds:datastoreItem xmlns:ds="http://schemas.openxmlformats.org/officeDocument/2006/customXml" ds:itemID="{4B320E33-5B42-4BDB-9E45-A4B18C6F3875}">
+<ds:datastoreItem xmlns:ds="http://schemas.openxmlformats.org/officeDocument/2006/customXml" ds:itemID="{75ABB397-9654-40A8-BA83-98F2BA902102}">
   <ds:schemaRefs>
-    <ds:schemaRef ds:uri="http://schemas.microsoft.com/office/2006/metadata/properties"/>
-    <ds:schemaRef ds:uri="http://schemas.microsoft.com/office/infopath/2007/PartnerControls"/>
-    <ds:schemaRef ds:uri="f336f4fe-8719-4ea2-b5d6-29b3a580aeb4"/>
+    <ds:schemaRef ds:uri="http://schemas.microsoft.com/sharepoint/v3/contenttype/forms"/>
   </ds:schemaRefs>
 </ds:datastoreItem>
 </file>

</xml_diff>

<commit_message>
fix issue on sdo templates
</commit_message>
<xml_diff>
--- a/docker/docmosis/templates/CV-UNS-STD-ENG-01259.docx
+++ b/docker/docmosis/templates/CV-UNS-STD-ENG-01259.docx
@@ -1,6 +1,6 @@
 
 <file path=word/document.xml><?xml version="1.0" encoding="utf-8"?>
-<w:document xmlns:wpc="http://schemas.microsoft.com/office/word/2010/wordprocessingCanvas" xmlns:cx="http://schemas.microsoft.com/office/drawing/2014/chartex" xmlns:cx1="http://schemas.microsoft.com/office/drawing/2015/9/8/chartex" xmlns:cx2="http://schemas.microsoft.com/office/drawing/2015/10/21/chartex" xmlns:cx3="http://schemas.microsoft.com/office/drawing/2016/5/9/chartex" xmlns:cx4="http://schemas.microsoft.com/office/drawing/2016/5/10/chartex" xmlns:cx5="http://schemas.microsoft.com/office/drawing/2016/5/11/chartex" xmlns:cx6="http://schemas.microsoft.com/office/drawing/2016/5/12/chartex" xmlns:cx7="http://schemas.microsoft.com/office/drawing/2016/5/13/chartex" xmlns:cx8="http://schemas.microsoft.com/office/drawing/2016/5/14/chartex" xmlns:mc="http://schemas.openxmlformats.org/markup-compatibility/2006" xmlns:aink="http://schemas.microsoft.com/office/drawing/2016/ink" xmlns:am3d="http://schemas.microsoft.com/office/drawing/2017/model3d" xmlns:o="urn:schemas-microsoft-com:office:office" xmlns:oel="http://schemas.microsoft.com/office/2019/extlst" xmlns:r="http://schemas.openxmlformats.org/officeDocument/2006/relationships" xmlns:m="http://schemas.openxmlformats.org/officeDocument/2006/math" xmlns:v="urn:schemas-microsoft-com:vml" xmlns:wp14="http://schemas.microsoft.com/office/word/2010/wordprocessingDrawing" xmlns:wp="http://schemas.openxmlformats.org/drawingml/2006/wordprocessingDrawing" xmlns:w10="urn:schemas-microsoft-com:office:word" xmlns:w="http://schemas.openxmlformats.org/wordprocessingml/2006/main" xmlns:w14="http://schemas.microsoft.com/office/word/2010/wordml" xmlns:w15="http://schemas.microsoft.com/office/word/2012/wordml" xmlns:w16cex="http://schemas.microsoft.com/office/word/2018/wordml/cex" xmlns:w16cid="http://schemas.microsoft.com/office/word/2016/wordml/cid" xmlns:w16="http://schemas.microsoft.com/office/word/2018/wordml" xmlns:w16sdtdh="http://schemas.microsoft.com/office/word/2020/wordml/sdtdatahash" xmlns:w16se="http://schemas.microsoft.com/office/word/2015/wordml/symex" xmlns:wpg="http://schemas.microsoft.com/office/word/2010/wordprocessingGroup" xmlns:wpi="http://schemas.microsoft.com/office/word/2010/wordprocessingInk" xmlns:wne="http://schemas.microsoft.com/office/word/2006/wordml" xmlns:wps="http://schemas.microsoft.com/office/word/2010/wordprocessingShape" mc:Ignorable="w14 w15 w16se w16cid w16 w16cex w16sdtdh wp14">
+<w:document xmlns:wpc="http://schemas.microsoft.com/office/word/2010/wordprocessingCanvas" xmlns:cx="http://schemas.microsoft.com/office/drawing/2014/chartex" xmlns:cx1="http://schemas.microsoft.com/office/drawing/2015/9/8/chartex" xmlns:cx2="http://schemas.microsoft.com/office/drawing/2015/10/21/chartex" xmlns:cx3="http://schemas.microsoft.com/office/drawing/2016/5/9/chartex" xmlns:cx4="http://schemas.microsoft.com/office/drawing/2016/5/10/chartex" xmlns:cx5="http://schemas.microsoft.com/office/drawing/2016/5/11/chartex" xmlns:cx6="http://schemas.microsoft.com/office/drawing/2016/5/12/chartex" xmlns:cx7="http://schemas.microsoft.com/office/drawing/2016/5/13/chartex" xmlns:cx8="http://schemas.microsoft.com/office/drawing/2016/5/14/chartex" xmlns:mc="http://schemas.openxmlformats.org/markup-compatibility/2006" xmlns:aink="http://schemas.microsoft.com/office/drawing/2016/ink" xmlns:am3d="http://schemas.microsoft.com/office/drawing/2017/model3d" xmlns:o="urn:schemas-microsoft-com:office:office" xmlns:oel="http://schemas.microsoft.com/office/2019/extlst" xmlns:r="http://schemas.openxmlformats.org/officeDocument/2006/relationships" xmlns:m="http://schemas.openxmlformats.org/officeDocument/2006/math" xmlns:v="urn:schemas-microsoft-com:vml" xmlns:wp14="http://schemas.microsoft.com/office/word/2010/wordprocessingDrawing" xmlns:wp="http://schemas.openxmlformats.org/drawingml/2006/wordprocessingDrawing" xmlns:w10="urn:schemas-microsoft-com:office:word" xmlns:w="http://schemas.openxmlformats.org/wordprocessingml/2006/main" xmlns:w14="http://schemas.microsoft.com/office/word/2010/wordml" xmlns:w15="http://schemas.microsoft.com/office/word/2012/wordml" xmlns:w16cex="http://schemas.microsoft.com/office/word/2018/wordml/cex" xmlns:w16cid="http://schemas.microsoft.com/office/word/2016/wordml/cid" xmlns:w16="http://schemas.microsoft.com/office/word/2018/wordml" xmlns:w16du="http://schemas.microsoft.com/office/word/2023/wordml/word16du" xmlns:w16sdtdh="http://schemas.microsoft.com/office/word/2020/wordml/sdtdatahash" xmlns:w16se="http://schemas.microsoft.com/office/word/2015/wordml/symex" xmlns:wpg="http://schemas.microsoft.com/office/word/2010/wordprocessingGroup" xmlns:wpi="http://schemas.microsoft.com/office/word/2010/wordprocessingInk" xmlns:wne="http://schemas.microsoft.com/office/word/2006/wordml" xmlns:wps="http://schemas.microsoft.com/office/word/2010/wordprocessingShape" mc:Ignorable="w14 w15 w16se w16cid w16 w16cex w16sdtdh wp14">
   <w:body>
     <w:p>
       <w:pPr>
@@ -198,7 +198,8 @@
         </w:tabs>
         <w:spacing w:after="0"/>
         <w:rPr>
-          <w:rFonts w:ascii="Arial" w:hAnsi="Arial" w:cs="Arial"/>
+          <w:rFonts w:ascii="Arial" w:eastAsia="Arial" w:hAnsi="Arial" w:cs="Arial"/>
+          <w:b/>
         </w:rPr>
       </w:pPr>
       <w:r>
@@ -218,40 +219,60 @@
     </w:p>
     <w:p>
       <w:pPr>
-        <w:spacing w:after="5" w:line="249" w:lineRule="auto"/>
-        <w:ind w:left="118" w:hanging="10"/>
-        <w:jc w:val="both"/>
-        <w:rPr>
-          <w:rFonts w:ascii="Arial" w:hAnsi="Arial" w:cs="Arial"/>
-        </w:rPr>
-      </w:pPr>
-    </w:p>
-    <w:p>
-      <w:pPr>
-        <w:pStyle w:val="Heading1"/>
-        <w:spacing w:after="312"/>
-        <w:ind w:left="0" w:right="333" w:firstLine="720"/>
-        <w:rPr>
-          <w:color w:val="auto"/>
-        </w:rPr>
-      </w:pPr>
-      <w:r>
-        <w:rPr>
-          <w:color w:val="auto"/>
+        <w:tabs>
+          <w:tab w:val="center" w:pos="4742"/>
+        </w:tabs>
+        <w:spacing w:after="0"/>
+        <w:rPr>
+          <w:rFonts w:ascii="Arial" w:eastAsia="Arial" w:hAnsi="Arial" w:cs="Arial"/>
+          <w:b/>
+        </w:rPr>
+      </w:pPr>
+    </w:p>
+    <w:p>
+      <w:pPr>
+        <w:tabs>
+          <w:tab w:val="center" w:pos="4742"/>
+        </w:tabs>
+        <w:spacing w:after="0"/>
+        <w:jc w:val="center"/>
+        <w:rPr>
+          <w:rFonts w:ascii="Arial" w:hAnsi="Arial" w:cs="Arial"/>
+          <w:b/>
+          <w:bCs/>
+          <w:sz w:val="28"/>
+          <w:szCs w:val="28"/>
+        </w:rPr>
+      </w:pPr>
+      <w:r>
+        <w:rPr>
+          <w:rFonts w:ascii="Arial" w:hAnsi="Arial" w:cs="Arial"/>
+          <w:b/>
+          <w:bCs/>
+          <w:sz w:val="28"/>
+          <w:szCs w:val="28"/>
         </w:rPr>
         <w:t>&lt;&lt;</w:t>
       </w:r>
       <w:proofErr w:type="spellStart"/>
       <w:r>
         <w:rPr>
-          <w:color w:val="auto"/>
+          <w:rFonts w:ascii="Arial" w:hAnsi="Arial" w:cs="Arial"/>
+          <w:b/>
+          <w:bCs/>
+          <w:sz w:val="28"/>
+          <w:szCs w:val="28"/>
         </w:rPr>
         <w:t>judgeName</w:t>
       </w:r>
       <w:proofErr w:type="spellEnd"/>
       <w:r>
         <w:rPr>
-          <w:color w:val="auto"/>
+          <w:rFonts w:ascii="Arial" w:hAnsi="Arial" w:cs="Arial"/>
+          <w:b/>
+          <w:bCs/>
+          <w:sz w:val="28"/>
+          <w:szCs w:val="28"/>
         </w:rPr>
         <w:t>&gt;&gt;</w:t>
       </w:r>
@@ -406,7 +427,7 @@
               </wp:inline>
             </w:drawing>
           </mc:Choice>
-          <mc:Fallback xmlns:pic="http://schemas.openxmlformats.org/drawingml/2006/picture" xmlns:a="http://schemas.openxmlformats.org/drawingml/2006/main" xmlns:arto="http://schemas.microsoft.com/office/word/2006/arto">
+          <mc:Fallback xmlns:arto="http://schemas.microsoft.com/office/word/2006/arto" xmlns:a="http://schemas.openxmlformats.org/drawingml/2006/main" xmlns:pic="http://schemas.openxmlformats.org/drawingml/2006/picture">
             <w:pict w14:anchorId="54704FB3">
               <v:group id="Group 2791" style="width:467.95pt;height:68.75pt;mso-position-horizontal-relative:char;mso-position-vertical-relative:line" coordsize="59429,8731" o:spid="_x0000_s1026" w14:anchorId="5797EDF8" o:gfxdata="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">
                 <v:shapetype id="_x0000_t75" coordsize="21600,21600" filled="f" stroked="f" o:spt="75" o:preferrelative="t" path="m@4@5l@4@11@9@11@9@5xe">
@@ -1011,7 +1032,7 @@
               </wp:inline>
             </w:drawing>
           </mc:Choice>
-          <mc:Fallback xmlns:pic="http://schemas.openxmlformats.org/drawingml/2006/picture" xmlns:a="http://schemas.openxmlformats.org/drawingml/2006/main" xmlns:arto="http://schemas.microsoft.com/office/word/2006/arto">
+          <mc:Fallback xmlns:arto="http://schemas.microsoft.com/office/word/2006/arto" xmlns:a="http://schemas.openxmlformats.org/drawingml/2006/main" xmlns:pic="http://schemas.openxmlformats.org/drawingml/2006/picture">
             <w:pict w14:anchorId="2F5695A1">
               <v:group id="Group 2792" style="width:467.95pt;height:.75pt;mso-position-horizontal-relative:char;mso-position-vertical-relative:line" coordsize="59429,95" o:spid="_x0000_s1026" w14:anchorId="14BA9070" o:gfxdata="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">
                 <v:shape id="Shape 91" style="position:absolute;width:59429;height:0;visibility:visible;mso-wrap-style:square;v-text-anchor:top" coordsize="5942965,0" o:spid="_x0000_s1027" filled="f" path="m5942965,l,e" o:gfxdata="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">
@@ -7762,7 +7783,7 @@
 </file>
 
 <file path=word/endnotes.xml><?xml version="1.0" encoding="utf-8"?>
-<w:endnotes xmlns:wpc="http://schemas.microsoft.com/office/word/2010/wordprocessingCanvas" xmlns:cx="http://schemas.microsoft.com/office/drawing/2014/chartex" xmlns:cx1="http://schemas.microsoft.com/office/drawing/2015/9/8/chartex" xmlns:cx2="http://schemas.microsoft.com/office/drawing/2015/10/21/chartex" xmlns:cx3="http://schemas.microsoft.com/office/drawing/2016/5/9/chartex" xmlns:cx4="http://schemas.microsoft.com/office/drawing/2016/5/10/chartex" xmlns:cx5="http://schemas.microsoft.com/office/drawing/2016/5/11/chartex" xmlns:cx6="http://schemas.microsoft.com/office/drawing/2016/5/12/chartex" xmlns:cx7="http://schemas.microsoft.com/office/drawing/2016/5/13/chartex" xmlns:cx8="http://schemas.microsoft.com/office/drawing/2016/5/14/chartex" xmlns:mc="http://schemas.openxmlformats.org/markup-compatibility/2006" xmlns:aink="http://schemas.microsoft.com/office/drawing/2016/ink" xmlns:am3d="http://schemas.microsoft.com/office/drawing/2017/model3d" xmlns:o="urn:schemas-microsoft-com:office:office" xmlns:oel="http://schemas.microsoft.com/office/2019/extlst" xmlns:r="http://schemas.openxmlformats.org/officeDocument/2006/relationships" xmlns:m="http://schemas.openxmlformats.org/officeDocument/2006/math" xmlns:v="urn:schemas-microsoft-com:vml" xmlns:wp14="http://schemas.microsoft.com/office/word/2010/wordprocessingDrawing" xmlns:wp="http://schemas.openxmlformats.org/drawingml/2006/wordprocessingDrawing" xmlns:w10="urn:schemas-microsoft-com:office:word" xmlns:w="http://schemas.openxmlformats.org/wordprocessingml/2006/main" xmlns:w14="http://schemas.microsoft.com/office/word/2010/wordml" xmlns:w15="http://schemas.microsoft.com/office/word/2012/wordml" xmlns:w16cex="http://schemas.microsoft.com/office/word/2018/wordml/cex" xmlns:w16cid="http://schemas.microsoft.com/office/word/2016/wordml/cid" xmlns:w16="http://schemas.microsoft.com/office/word/2018/wordml" xmlns:w16sdtdh="http://schemas.microsoft.com/office/word/2020/wordml/sdtdatahash" xmlns:w16se="http://schemas.microsoft.com/office/word/2015/wordml/symex" xmlns:wpg="http://schemas.microsoft.com/office/word/2010/wordprocessingGroup" xmlns:wpi="http://schemas.microsoft.com/office/word/2010/wordprocessingInk" xmlns:wne="http://schemas.microsoft.com/office/word/2006/wordml" xmlns:wps="http://schemas.microsoft.com/office/word/2010/wordprocessingShape" mc:Ignorable="w14 w15 w16se w16cid w16 w16cex w16sdtdh wp14">
+<w:endnotes xmlns:wpc="http://schemas.microsoft.com/office/word/2010/wordprocessingCanvas" xmlns:cx="http://schemas.microsoft.com/office/drawing/2014/chartex" xmlns:cx1="http://schemas.microsoft.com/office/drawing/2015/9/8/chartex" xmlns:cx2="http://schemas.microsoft.com/office/drawing/2015/10/21/chartex" xmlns:cx3="http://schemas.microsoft.com/office/drawing/2016/5/9/chartex" xmlns:cx4="http://schemas.microsoft.com/office/drawing/2016/5/10/chartex" xmlns:cx5="http://schemas.microsoft.com/office/drawing/2016/5/11/chartex" xmlns:cx6="http://schemas.microsoft.com/office/drawing/2016/5/12/chartex" xmlns:cx7="http://schemas.microsoft.com/office/drawing/2016/5/13/chartex" xmlns:cx8="http://schemas.microsoft.com/office/drawing/2016/5/14/chartex" xmlns:mc="http://schemas.openxmlformats.org/markup-compatibility/2006" xmlns:aink="http://schemas.microsoft.com/office/drawing/2016/ink" xmlns:am3d="http://schemas.microsoft.com/office/drawing/2017/model3d" xmlns:o="urn:schemas-microsoft-com:office:office" xmlns:oel="http://schemas.microsoft.com/office/2019/extlst" xmlns:r="http://schemas.openxmlformats.org/officeDocument/2006/relationships" xmlns:m="http://schemas.openxmlformats.org/officeDocument/2006/math" xmlns:v="urn:schemas-microsoft-com:vml" xmlns:wp14="http://schemas.microsoft.com/office/word/2010/wordprocessingDrawing" xmlns:wp="http://schemas.openxmlformats.org/drawingml/2006/wordprocessingDrawing" xmlns:w10="urn:schemas-microsoft-com:office:word" xmlns:w="http://schemas.openxmlformats.org/wordprocessingml/2006/main" xmlns:w14="http://schemas.microsoft.com/office/word/2010/wordml" xmlns:w15="http://schemas.microsoft.com/office/word/2012/wordml" xmlns:w16cex="http://schemas.microsoft.com/office/word/2018/wordml/cex" xmlns:w16cid="http://schemas.microsoft.com/office/word/2016/wordml/cid" xmlns:w16="http://schemas.microsoft.com/office/word/2018/wordml" xmlns:w16du="http://schemas.microsoft.com/office/word/2023/wordml/word16du" xmlns:w16sdtdh="http://schemas.microsoft.com/office/word/2020/wordml/sdtdatahash" xmlns:w16se="http://schemas.microsoft.com/office/word/2015/wordml/symex" xmlns:wpg="http://schemas.microsoft.com/office/word/2010/wordprocessingGroup" xmlns:wpi="http://schemas.microsoft.com/office/word/2010/wordprocessingInk" xmlns:wne="http://schemas.microsoft.com/office/word/2006/wordml" xmlns:wps="http://schemas.microsoft.com/office/word/2010/wordprocessingShape" mc:Ignorable="w14 w15 w16se w16cid w16 w16cex w16sdtdh wp14">
   <w:endnote w:type="separator" w:id="-1">
     <w:p>
       <w:pPr>
@@ -7794,7 +7815,7 @@
 </file>
 
 <file path=word/footnotes.xml><?xml version="1.0" encoding="utf-8"?>
-<w:footnotes xmlns:wpc="http://schemas.microsoft.com/office/word/2010/wordprocessingCanvas" xmlns:cx="http://schemas.microsoft.com/office/drawing/2014/chartex" xmlns:cx1="http://schemas.microsoft.com/office/drawing/2015/9/8/chartex" xmlns:cx2="http://schemas.microsoft.com/office/drawing/2015/10/21/chartex" xmlns:cx3="http://schemas.microsoft.com/office/drawing/2016/5/9/chartex" xmlns:cx4="http://schemas.microsoft.com/office/drawing/2016/5/10/chartex" xmlns:cx5="http://schemas.microsoft.com/office/drawing/2016/5/11/chartex" xmlns:cx6="http://schemas.microsoft.com/office/drawing/2016/5/12/chartex" xmlns:cx7="http://schemas.microsoft.com/office/drawing/2016/5/13/chartex" xmlns:cx8="http://schemas.microsoft.com/office/drawing/2016/5/14/chartex" xmlns:mc="http://schemas.openxmlformats.org/markup-compatibility/2006" xmlns:aink="http://schemas.microsoft.com/office/drawing/2016/ink" xmlns:am3d="http://schemas.microsoft.com/office/drawing/2017/model3d" xmlns:o="urn:schemas-microsoft-com:office:office" xmlns:oel="http://schemas.microsoft.com/office/2019/extlst" xmlns:r="http://schemas.openxmlformats.org/officeDocument/2006/relationships" xmlns:m="http://schemas.openxmlformats.org/officeDocument/2006/math" xmlns:v="urn:schemas-microsoft-com:vml" xmlns:wp14="http://schemas.microsoft.com/office/word/2010/wordprocessingDrawing" xmlns:wp="http://schemas.openxmlformats.org/drawingml/2006/wordprocessingDrawing" xmlns:w10="urn:schemas-microsoft-com:office:word" xmlns:w="http://schemas.openxmlformats.org/wordprocessingml/2006/main" xmlns:w14="http://schemas.microsoft.com/office/word/2010/wordml" xmlns:w15="http://schemas.microsoft.com/office/word/2012/wordml" xmlns:w16cex="http://schemas.microsoft.com/office/word/2018/wordml/cex" xmlns:w16cid="http://schemas.microsoft.com/office/word/2016/wordml/cid" xmlns:w16="http://schemas.microsoft.com/office/word/2018/wordml" xmlns:w16sdtdh="http://schemas.microsoft.com/office/word/2020/wordml/sdtdatahash" xmlns:w16se="http://schemas.microsoft.com/office/word/2015/wordml/symex" xmlns:wpg="http://schemas.microsoft.com/office/word/2010/wordprocessingGroup" xmlns:wpi="http://schemas.microsoft.com/office/word/2010/wordprocessingInk" xmlns:wne="http://schemas.microsoft.com/office/word/2006/wordml" xmlns:wps="http://schemas.microsoft.com/office/word/2010/wordprocessingShape" mc:Ignorable="w14 w15 w16se w16cid w16 w16cex w16sdtdh wp14">
+<w:footnotes xmlns:wpc="http://schemas.microsoft.com/office/word/2010/wordprocessingCanvas" xmlns:cx="http://schemas.microsoft.com/office/drawing/2014/chartex" xmlns:cx1="http://schemas.microsoft.com/office/drawing/2015/9/8/chartex" xmlns:cx2="http://schemas.microsoft.com/office/drawing/2015/10/21/chartex" xmlns:cx3="http://schemas.microsoft.com/office/drawing/2016/5/9/chartex" xmlns:cx4="http://schemas.microsoft.com/office/drawing/2016/5/10/chartex" xmlns:cx5="http://schemas.microsoft.com/office/drawing/2016/5/11/chartex" xmlns:cx6="http://schemas.microsoft.com/office/drawing/2016/5/12/chartex" xmlns:cx7="http://schemas.microsoft.com/office/drawing/2016/5/13/chartex" xmlns:cx8="http://schemas.microsoft.com/office/drawing/2016/5/14/chartex" xmlns:mc="http://schemas.openxmlformats.org/markup-compatibility/2006" xmlns:aink="http://schemas.microsoft.com/office/drawing/2016/ink" xmlns:am3d="http://schemas.microsoft.com/office/drawing/2017/model3d" xmlns:o="urn:schemas-microsoft-com:office:office" xmlns:oel="http://schemas.microsoft.com/office/2019/extlst" xmlns:r="http://schemas.openxmlformats.org/officeDocument/2006/relationships" xmlns:m="http://schemas.openxmlformats.org/officeDocument/2006/math" xmlns:v="urn:schemas-microsoft-com:vml" xmlns:wp14="http://schemas.microsoft.com/office/word/2010/wordprocessingDrawing" xmlns:wp="http://schemas.openxmlformats.org/drawingml/2006/wordprocessingDrawing" xmlns:w10="urn:schemas-microsoft-com:office:word" xmlns:w="http://schemas.openxmlformats.org/wordprocessingml/2006/main" xmlns:w14="http://schemas.microsoft.com/office/word/2010/wordml" xmlns:w15="http://schemas.microsoft.com/office/word/2012/wordml" xmlns:w16cex="http://schemas.microsoft.com/office/word/2018/wordml/cex" xmlns:w16cid="http://schemas.microsoft.com/office/word/2016/wordml/cid" xmlns:w16="http://schemas.microsoft.com/office/word/2018/wordml" xmlns:w16du="http://schemas.microsoft.com/office/word/2023/wordml/word16du" xmlns:w16sdtdh="http://schemas.microsoft.com/office/word/2020/wordml/sdtdatahash" xmlns:w16se="http://schemas.microsoft.com/office/word/2015/wordml/symex" xmlns:wpg="http://schemas.microsoft.com/office/word/2010/wordprocessingGroup" xmlns:wpi="http://schemas.microsoft.com/office/word/2010/wordprocessingInk" xmlns:wne="http://schemas.microsoft.com/office/word/2006/wordml" xmlns:wps="http://schemas.microsoft.com/office/word/2010/wordprocessingShape" mc:Ignorable="w14 w15 w16se w16cid w16 w16cex w16sdtdh wp14">
   <w:footnote w:type="separator" w:id="-1">
     <w:p>
       <w:pPr>
@@ -7826,7 +7847,7 @@
 </file>
 
 <file path=word/numbering.xml><?xml version="1.0" encoding="utf-8"?>
-<w:numbering xmlns:wpc="http://schemas.microsoft.com/office/word/2010/wordprocessingCanvas" xmlns:cx="http://schemas.microsoft.com/office/drawing/2014/chartex" xmlns:cx1="http://schemas.microsoft.com/office/drawing/2015/9/8/chartex" xmlns:cx2="http://schemas.microsoft.com/office/drawing/2015/10/21/chartex" xmlns:cx3="http://schemas.microsoft.com/office/drawing/2016/5/9/chartex" xmlns:cx4="http://schemas.microsoft.com/office/drawing/2016/5/10/chartex" xmlns:cx5="http://schemas.microsoft.com/office/drawing/2016/5/11/chartex" xmlns:cx6="http://schemas.microsoft.com/office/drawing/2016/5/12/chartex" xmlns:cx7="http://schemas.microsoft.com/office/drawing/2016/5/13/chartex" xmlns:cx8="http://schemas.microsoft.com/office/drawing/2016/5/14/chartex" xmlns:mc="http://schemas.openxmlformats.org/markup-compatibility/2006" xmlns:aink="http://schemas.microsoft.com/office/drawing/2016/ink" xmlns:am3d="http://schemas.microsoft.com/office/drawing/2017/model3d" xmlns:o="urn:schemas-microsoft-com:office:office" xmlns:oel="http://schemas.microsoft.com/office/2019/extlst" xmlns:r="http://schemas.openxmlformats.org/officeDocument/2006/relationships" xmlns:m="http://schemas.openxmlformats.org/officeDocument/2006/math" xmlns:v="urn:schemas-microsoft-com:vml" xmlns:wp14="http://schemas.microsoft.com/office/word/2010/wordprocessingDrawing" xmlns:wp="http://schemas.openxmlformats.org/drawingml/2006/wordprocessingDrawing" xmlns:w10="urn:schemas-microsoft-com:office:word" xmlns:w="http://schemas.openxmlformats.org/wordprocessingml/2006/main" xmlns:w14="http://schemas.microsoft.com/office/word/2010/wordml" xmlns:w15="http://schemas.microsoft.com/office/word/2012/wordml" xmlns:w16cex="http://schemas.microsoft.com/office/word/2018/wordml/cex" xmlns:w16cid="http://schemas.microsoft.com/office/word/2016/wordml/cid" xmlns:w16="http://schemas.microsoft.com/office/word/2018/wordml" xmlns:w16sdtdh="http://schemas.microsoft.com/office/word/2020/wordml/sdtdatahash" xmlns:w16se="http://schemas.microsoft.com/office/word/2015/wordml/symex" xmlns:wpg="http://schemas.microsoft.com/office/word/2010/wordprocessingGroup" xmlns:wpi="http://schemas.microsoft.com/office/word/2010/wordprocessingInk" xmlns:wne="http://schemas.microsoft.com/office/word/2006/wordml" xmlns:wps="http://schemas.microsoft.com/office/word/2010/wordprocessingShape" mc:Ignorable="w14 w15 w16se w16cid w16 w16cex w16sdtdh wp14">
+<w:numbering xmlns:wpc="http://schemas.microsoft.com/office/word/2010/wordprocessingCanvas" xmlns:cx="http://schemas.microsoft.com/office/drawing/2014/chartex" xmlns:cx1="http://schemas.microsoft.com/office/drawing/2015/9/8/chartex" xmlns:cx2="http://schemas.microsoft.com/office/drawing/2015/10/21/chartex" xmlns:cx3="http://schemas.microsoft.com/office/drawing/2016/5/9/chartex" xmlns:cx4="http://schemas.microsoft.com/office/drawing/2016/5/10/chartex" xmlns:cx5="http://schemas.microsoft.com/office/drawing/2016/5/11/chartex" xmlns:cx6="http://schemas.microsoft.com/office/drawing/2016/5/12/chartex" xmlns:cx7="http://schemas.microsoft.com/office/drawing/2016/5/13/chartex" xmlns:cx8="http://schemas.microsoft.com/office/drawing/2016/5/14/chartex" xmlns:mc="http://schemas.openxmlformats.org/markup-compatibility/2006" xmlns:aink="http://schemas.microsoft.com/office/drawing/2016/ink" xmlns:am3d="http://schemas.microsoft.com/office/drawing/2017/model3d" xmlns:o="urn:schemas-microsoft-com:office:office" xmlns:oel="http://schemas.microsoft.com/office/2019/extlst" xmlns:r="http://schemas.openxmlformats.org/officeDocument/2006/relationships" xmlns:m="http://schemas.openxmlformats.org/officeDocument/2006/math" xmlns:v="urn:schemas-microsoft-com:vml" xmlns:wp14="http://schemas.microsoft.com/office/word/2010/wordprocessingDrawing" xmlns:wp="http://schemas.openxmlformats.org/drawingml/2006/wordprocessingDrawing" xmlns:w10="urn:schemas-microsoft-com:office:word" xmlns:w="http://schemas.openxmlformats.org/wordprocessingml/2006/main" xmlns:w14="http://schemas.microsoft.com/office/word/2010/wordml" xmlns:w15="http://schemas.microsoft.com/office/word/2012/wordml" xmlns:w16cex="http://schemas.microsoft.com/office/word/2018/wordml/cex" xmlns:w16cid="http://schemas.microsoft.com/office/word/2016/wordml/cid" xmlns:w16="http://schemas.microsoft.com/office/word/2018/wordml" xmlns:w16du="http://schemas.microsoft.com/office/word/2023/wordml/word16du" xmlns:w16sdtdh="http://schemas.microsoft.com/office/word/2020/wordml/sdtdatahash" xmlns:w16se="http://schemas.microsoft.com/office/word/2015/wordml/symex" xmlns:wpg="http://schemas.microsoft.com/office/word/2010/wordprocessingGroup" xmlns:wpi="http://schemas.microsoft.com/office/word/2010/wordprocessingInk" xmlns:wne="http://schemas.microsoft.com/office/word/2006/wordml" xmlns:wps="http://schemas.microsoft.com/office/word/2010/wordprocessingShape" mc:Ignorable="w14 w15 w16se w16cid w16 w16cex w16sdtdh wp14">
   <w:abstractNum w:abstractNumId="0" w15:restartNumberingAfterBreak="0">
     <w:nsid w:val="00E173CE"/>
     <w:multiLevelType w:val="hybridMultilevel"/>
@@ -11399,12 +11420,28 @@
 </file>
 
 <file path=customXml/item1.xml><?xml version="1.0" encoding="utf-8"?>
-<?mso-contentType ?>
-<FormTemplates xmlns="http://schemas.microsoft.com/sharepoint/v3/contenttype/forms">
-  <Display>DocumentLibraryForm</Display>
-  <Edit>DocumentLibraryForm</Edit>
-  <New>DocumentLibraryForm</New>
-</FormTemplates>
+<p:properties xmlns:p="http://schemas.microsoft.com/office/2006/metadata/properties" xmlns:xsi="http://www.w3.org/2001/XMLSchema-instance" xmlns:pc="http://schemas.microsoft.com/office/infopath/2007/PartnerControls">
+  <documentManagement>
+    <Stage xmlns="f336f4fe-8719-4ea2-b5d6-29b3a580aeb4">Draft</Stage>
+    <Next_x0020_Stage xmlns="f336f4fe-8719-4ea2-b5d6-29b3a580aeb4">N/A</Next_x0020_Stage>
+    <Admin_x0020_Action xmlns="f336f4fe-8719-4ea2-b5d6-29b3a580aeb4" xsi:nil="true"/>
+    <Template_x0020_Category xmlns="f336f4fe-8719-4ea2-b5d6-29b3a580aeb4">Standard Direction - STD</Template_x0020_Category>
+    <Action xmlns="f336f4fe-8719-4ea2-b5d6-29b3a580aeb4" xsi:nil="true"/>
+    <Purpose1 xmlns="f336f4fe-8719-4ea2-b5d6-29b3a580aeb4">Replacing SDO_HNL_FAST("CV-DAM-STD-ENG-00002-HNL.docx", "fast_track_sdo_%s.pdf")</Purpose1>
+    <Template_x0020_Language xmlns="f336f4fe-8719-4ea2-b5d6-29b3a580aeb4">English - ENG</Template_x0020_Language>
+    <Rename xmlns="f336f4fe-8719-4ea2-b5d6-29b3a580aeb4">true</Rename>
+    <Tornado_x0020_Filename xmlns="f336f4fe-8719-4ea2-b5d6-29b3a580aeb4" xsi:nil="true"/>
+    <Approval_x0020_Request_x0020_Comment xmlns="f336f4fe-8719-4ea2-b5d6-29b3a580aeb4">Please approve change is for CIV-7741 where removing of paragraph which has been removed from journey</Approval_x0020_Request_x0020_Comment>
+    <Publication_x0020_Date xmlns="f336f4fe-8719-4ea2-b5d6-29b3a580aeb4">2023-01-23T00:00:00+00:00</Publication_x0020_Date>
+    <SharedWithUsers xmlns="f336f4fe-8719-4ea2-b5d6-29b3a580aeb4">
+      <UserInfo>
+        <DisplayName>Robert Allright</DisplayName>
+        <AccountId>23</AccountId>
+        <AccountType/>
+      </UserInfo>
+    </SharedWithUsers>
+  </documentManagement>
+</p:properties>
 </file>
 
 <file path=customXml/item2.xml><?xml version="1.0" encoding="utf-8"?>
@@ -11724,34 +11761,20 @@
 </file>
 
 <file path=customXml/item3.xml><?xml version="1.0" encoding="utf-8"?>
-<p:properties xmlns:p="http://schemas.microsoft.com/office/2006/metadata/properties" xmlns:xsi="http://www.w3.org/2001/XMLSchema-instance" xmlns:pc="http://schemas.microsoft.com/office/infopath/2007/PartnerControls">
-  <documentManagement>
-    <Stage xmlns="f336f4fe-8719-4ea2-b5d6-29b3a580aeb4">Draft</Stage>
-    <Next_x0020_Stage xmlns="f336f4fe-8719-4ea2-b5d6-29b3a580aeb4">N/A</Next_x0020_Stage>
-    <Admin_x0020_Action xmlns="f336f4fe-8719-4ea2-b5d6-29b3a580aeb4" xsi:nil="true"/>
-    <Template_x0020_Category xmlns="f336f4fe-8719-4ea2-b5d6-29b3a580aeb4">Standard Direction - STD</Template_x0020_Category>
-    <Action xmlns="f336f4fe-8719-4ea2-b5d6-29b3a580aeb4" xsi:nil="true"/>
-    <Purpose1 xmlns="f336f4fe-8719-4ea2-b5d6-29b3a580aeb4">Replacing SDO_HNL_FAST("CV-DAM-STD-ENG-00002-HNL.docx", "fast_track_sdo_%s.pdf")</Purpose1>
-    <Template_x0020_Language xmlns="f336f4fe-8719-4ea2-b5d6-29b3a580aeb4">English - ENG</Template_x0020_Language>
-    <Rename xmlns="f336f4fe-8719-4ea2-b5d6-29b3a580aeb4">true</Rename>
-    <Tornado_x0020_Filename xmlns="f336f4fe-8719-4ea2-b5d6-29b3a580aeb4" xsi:nil="true"/>
-    <Approval_x0020_Request_x0020_Comment xmlns="f336f4fe-8719-4ea2-b5d6-29b3a580aeb4">Please approve change is for CIV-7741 where removing of paragraph which has been removed from journey</Approval_x0020_Request_x0020_Comment>
-    <Publication_x0020_Date xmlns="f336f4fe-8719-4ea2-b5d6-29b3a580aeb4">2023-01-23T00:00:00+00:00</Publication_x0020_Date>
-    <SharedWithUsers xmlns="f336f4fe-8719-4ea2-b5d6-29b3a580aeb4">
-      <UserInfo>
-        <DisplayName>Robert Allright</DisplayName>
-        <AccountId>23</AccountId>
-        <AccountType/>
-      </UserInfo>
-    </SharedWithUsers>
-  </documentManagement>
-</p:properties>
+<?mso-contentType ?>
+<FormTemplates xmlns="http://schemas.microsoft.com/sharepoint/v3/contenttype/forms">
+  <Display>DocumentLibraryForm</Display>
+  <Edit>DocumentLibraryForm</Edit>
+  <New>DocumentLibraryForm</New>
+</FormTemplates>
 </file>
 
 <file path=customXml/itemProps1.xml><?xml version="1.0" encoding="utf-8"?>
-<ds:datastoreItem xmlns:ds="http://schemas.openxmlformats.org/officeDocument/2006/customXml" ds:itemID="{75ABB397-9654-40A8-BA83-98F2BA902102}">
+<ds:datastoreItem xmlns:ds="http://schemas.openxmlformats.org/officeDocument/2006/customXml" ds:itemID="{4B320E33-5B42-4BDB-9E45-A4B18C6F3875}">
   <ds:schemaRefs>
-    <ds:schemaRef ds:uri="http://schemas.microsoft.com/sharepoint/v3/contenttype/forms"/>
+    <ds:schemaRef ds:uri="http://schemas.microsoft.com/office/2006/metadata/properties"/>
+    <ds:schemaRef ds:uri="http://schemas.microsoft.com/office/infopath/2007/PartnerControls"/>
+    <ds:schemaRef ds:uri="f336f4fe-8719-4ea2-b5d6-29b3a580aeb4"/>
   </ds:schemaRefs>
 </ds:datastoreItem>
 </file>
@@ -11776,11 +11799,9 @@
 </file>
 
 <file path=customXml/itemProps3.xml><?xml version="1.0" encoding="utf-8"?>
-<ds:datastoreItem xmlns:ds="http://schemas.openxmlformats.org/officeDocument/2006/customXml" ds:itemID="{4B320E33-5B42-4BDB-9E45-A4B18C6F3875}">
+<ds:datastoreItem xmlns:ds="http://schemas.openxmlformats.org/officeDocument/2006/customXml" ds:itemID="{75ABB397-9654-40A8-BA83-98F2BA902102}">
   <ds:schemaRefs>
-    <ds:schemaRef ds:uri="http://schemas.microsoft.com/office/2006/metadata/properties"/>
-    <ds:schemaRef ds:uri="http://schemas.microsoft.com/office/infopath/2007/PartnerControls"/>
-    <ds:schemaRef ds:uri="f336f4fe-8719-4ea2-b5d6-29b3a580aeb4"/>
+    <ds:schemaRef ds:uri="http://schemas.microsoft.com/sharepoint/v3/contenttype/forms"/>
   </ds:schemaRefs>
 </ds:datastoreItem>
 </file>

</xml_diff>

<commit_message>
fix issue on sdo templates (#2834)
Co-authored-by: mfallonhmcts <114912573+mfallonhmcts@users.noreply.github.com>
</commit_message>
<xml_diff>
--- a/docker/docmosis/templates/CV-UNS-STD-ENG-01259.docx
+++ b/docker/docmosis/templates/CV-UNS-STD-ENG-01259.docx
@@ -1,6 +1,6 @@
 
 <file path=word/document.xml><?xml version="1.0" encoding="utf-8"?>
-<w:document xmlns:wpc="http://schemas.microsoft.com/office/word/2010/wordprocessingCanvas" xmlns:cx="http://schemas.microsoft.com/office/drawing/2014/chartex" xmlns:cx1="http://schemas.microsoft.com/office/drawing/2015/9/8/chartex" xmlns:cx2="http://schemas.microsoft.com/office/drawing/2015/10/21/chartex" xmlns:cx3="http://schemas.microsoft.com/office/drawing/2016/5/9/chartex" xmlns:cx4="http://schemas.microsoft.com/office/drawing/2016/5/10/chartex" xmlns:cx5="http://schemas.microsoft.com/office/drawing/2016/5/11/chartex" xmlns:cx6="http://schemas.microsoft.com/office/drawing/2016/5/12/chartex" xmlns:cx7="http://schemas.microsoft.com/office/drawing/2016/5/13/chartex" xmlns:cx8="http://schemas.microsoft.com/office/drawing/2016/5/14/chartex" xmlns:mc="http://schemas.openxmlformats.org/markup-compatibility/2006" xmlns:aink="http://schemas.microsoft.com/office/drawing/2016/ink" xmlns:am3d="http://schemas.microsoft.com/office/drawing/2017/model3d" xmlns:o="urn:schemas-microsoft-com:office:office" xmlns:oel="http://schemas.microsoft.com/office/2019/extlst" xmlns:r="http://schemas.openxmlformats.org/officeDocument/2006/relationships" xmlns:m="http://schemas.openxmlformats.org/officeDocument/2006/math" xmlns:v="urn:schemas-microsoft-com:vml" xmlns:wp14="http://schemas.microsoft.com/office/word/2010/wordprocessingDrawing" xmlns:wp="http://schemas.openxmlformats.org/drawingml/2006/wordprocessingDrawing" xmlns:w10="urn:schemas-microsoft-com:office:word" xmlns:w="http://schemas.openxmlformats.org/wordprocessingml/2006/main" xmlns:w14="http://schemas.microsoft.com/office/word/2010/wordml" xmlns:w15="http://schemas.microsoft.com/office/word/2012/wordml" xmlns:w16cex="http://schemas.microsoft.com/office/word/2018/wordml/cex" xmlns:w16cid="http://schemas.microsoft.com/office/word/2016/wordml/cid" xmlns:w16="http://schemas.microsoft.com/office/word/2018/wordml" xmlns:w16sdtdh="http://schemas.microsoft.com/office/word/2020/wordml/sdtdatahash" xmlns:w16se="http://schemas.microsoft.com/office/word/2015/wordml/symex" xmlns:wpg="http://schemas.microsoft.com/office/word/2010/wordprocessingGroup" xmlns:wpi="http://schemas.microsoft.com/office/word/2010/wordprocessingInk" xmlns:wne="http://schemas.microsoft.com/office/word/2006/wordml" xmlns:wps="http://schemas.microsoft.com/office/word/2010/wordprocessingShape" mc:Ignorable="w14 w15 w16se w16cid w16 w16cex w16sdtdh wp14">
+<w:document xmlns:wpc="http://schemas.microsoft.com/office/word/2010/wordprocessingCanvas" xmlns:cx="http://schemas.microsoft.com/office/drawing/2014/chartex" xmlns:cx1="http://schemas.microsoft.com/office/drawing/2015/9/8/chartex" xmlns:cx2="http://schemas.microsoft.com/office/drawing/2015/10/21/chartex" xmlns:cx3="http://schemas.microsoft.com/office/drawing/2016/5/9/chartex" xmlns:cx4="http://schemas.microsoft.com/office/drawing/2016/5/10/chartex" xmlns:cx5="http://schemas.microsoft.com/office/drawing/2016/5/11/chartex" xmlns:cx6="http://schemas.microsoft.com/office/drawing/2016/5/12/chartex" xmlns:cx7="http://schemas.microsoft.com/office/drawing/2016/5/13/chartex" xmlns:cx8="http://schemas.microsoft.com/office/drawing/2016/5/14/chartex" xmlns:mc="http://schemas.openxmlformats.org/markup-compatibility/2006" xmlns:aink="http://schemas.microsoft.com/office/drawing/2016/ink" xmlns:am3d="http://schemas.microsoft.com/office/drawing/2017/model3d" xmlns:o="urn:schemas-microsoft-com:office:office" xmlns:oel="http://schemas.microsoft.com/office/2019/extlst" xmlns:r="http://schemas.openxmlformats.org/officeDocument/2006/relationships" xmlns:m="http://schemas.openxmlformats.org/officeDocument/2006/math" xmlns:v="urn:schemas-microsoft-com:vml" xmlns:wp14="http://schemas.microsoft.com/office/word/2010/wordprocessingDrawing" xmlns:wp="http://schemas.openxmlformats.org/drawingml/2006/wordprocessingDrawing" xmlns:w10="urn:schemas-microsoft-com:office:word" xmlns:w="http://schemas.openxmlformats.org/wordprocessingml/2006/main" xmlns:w14="http://schemas.microsoft.com/office/word/2010/wordml" xmlns:w15="http://schemas.microsoft.com/office/word/2012/wordml" xmlns:w16cex="http://schemas.microsoft.com/office/word/2018/wordml/cex" xmlns:w16cid="http://schemas.microsoft.com/office/word/2016/wordml/cid" xmlns:w16="http://schemas.microsoft.com/office/word/2018/wordml" xmlns:w16du="http://schemas.microsoft.com/office/word/2023/wordml/word16du" xmlns:w16sdtdh="http://schemas.microsoft.com/office/word/2020/wordml/sdtdatahash" xmlns:w16se="http://schemas.microsoft.com/office/word/2015/wordml/symex" xmlns:wpg="http://schemas.microsoft.com/office/word/2010/wordprocessingGroup" xmlns:wpi="http://schemas.microsoft.com/office/word/2010/wordprocessingInk" xmlns:wne="http://schemas.microsoft.com/office/word/2006/wordml" xmlns:wps="http://schemas.microsoft.com/office/word/2010/wordprocessingShape" mc:Ignorable="w14 w15 w16se w16cid w16 w16cex w16sdtdh wp14">
   <w:body>
     <w:p>
       <w:pPr>
@@ -198,7 +198,8 @@
         </w:tabs>
         <w:spacing w:after="0"/>
         <w:rPr>
-          <w:rFonts w:ascii="Arial" w:hAnsi="Arial" w:cs="Arial"/>
+          <w:rFonts w:ascii="Arial" w:eastAsia="Arial" w:hAnsi="Arial" w:cs="Arial"/>
+          <w:b/>
         </w:rPr>
       </w:pPr>
       <w:r>
@@ -218,40 +219,60 @@
     </w:p>
     <w:p>
       <w:pPr>
-        <w:spacing w:after="5" w:line="249" w:lineRule="auto"/>
-        <w:ind w:left="118" w:hanging="10"/>
-        <w:jc w:val="both"/>
-        <w:rPr>
-          <w:rFonts w:ascii="Arial" w:hAnsi="Arial" w:cs="Arial"/>
-        </w:rPr>
-      </w:pPr>
-    </w:p>
-    <w:p>
-      <w:pPr>
-        <w:pStyle w:val="Heading1"/>
-        <w:spacing w:after="312"/>
-        <w:ind w:left="0" w:right="333" w:firstLine="720"/>
-        <w:rPr>
-          <w:color w:val="auto"/>
-        </w:rPr>
-      </w:pPr>
-      <w:r>
-        <w:rPr>
-          <w:color w:val="auto"/>
+        <w:tabs>
+          <w:tab w:val="center" w:pos="4742"/>
+        </w:tabs>
+        <w:spacing w:after="0"/>
+        <w:rPr>
+          <w:rFonts w:ascii="Arial" w:eastAsia="Arial" w:hAnsi="Arial" w:cs="Arial"/>
+          <w:b/>
+        </w:rPr>
+      </w:pPr>
+    </w:p>
+    <w:p>
+      <w:pPr>
+        <w:tabs>
+          <w:tab w:val="center" w:pos="4742"/>
+        </w:tabs>
+        <w:spacing w:after="0"/>
+        <w:jc w:val="center"/>
+        <w:rPr>
+          <w:rFonts w:ascii="Arial" w:hAnsi="Arial" w:cs="Arial"/>
+          <w:b/>
+          <w:bCs/>
+          <w:sz w:val="28"/>
+          <w:szCs w:val="28"/>
+        </w:rPr>
+      </w:pPr>
+      <w:r>
+        <w:rPr>
+          <w:rFonts w:ascii="Arial" w:hAnsi="Arial" w:cs="Arial"/>
+          <w:b/>
+          <w:bCs/>
+          <w:sz w:val="28"/>
+          <w:szCs w:val="28"/>
         </w:rPr>
         <w:t>&lt;&lt;</w:t>
       </w:r>
       <w:proofErr w:type="spellStart"/>
       <w:r>
         <w:rPr>
-          <w:color w:val="auto"/>
+          <w:rFonts w:ascii="Arial" w:hAnsi="Arial" w:cs="Arial"/>
+          <w:b/>
+          <w:bCs/>
+          <w:sz w:val="28"/>
+          <w:szCs w:val="28"/>
         </w:rPr>
         <w:t>judgeName</w:t>
       </w:r>
       <w:proofErr w:type="spellEnd"/>
       <w:r>
         <w:rPr>
-          <w:color w:val="auto"/>
+          <w:rFonts w:ascii="Arial" w:hAnsi="Arial" w:cs="Arial"/>
+          <w:b/>
+          <w:bCs/>
+          <w:sz w:val="28"/>
+          <w:szCs w:val="28"/>
         </w:rPr>
         <w:t>&gt;&gt;</w:t>
       </w:r>
@@ -406,7 +427,7 @@
               </wp:inline>
             </w:drawing>
           </mc:Choice>
-          <mc:Fallback xmlns:pic="http://schemas.openxmlformats.org/drawingml/2006/picture" xmlns:a="http://schemas.openxmlformats.org/drawingml/2006/main" xmlns:arto="http://schemas.microsoft.com/office/word/2006/arto">
+          <mc:Fallback xmlns:arto="http://schemas.microsoft.com/office/word/2006/arto" xmlns:a="http://schemas.openxmlformats.org/drawingml/2006/main" xmlns:pic="http://schemas.openxmlformats.org/drawingml/2006/picture">
             <w:pict w14:anchorId="54704FB3">
               <v:group id="Group 2791" style="width:467.95pt;height:68.75pt;mso-position-horizontal-relative:char;mso-position-vertical-relative:line" coordsize="59429,8731" o:spid="_x0000_s1026" w14:anchorId="5797EDF8" o:gfxdata="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">
                 <v:shapetype id="_x0000_t75" coordsize="21600,21600" filled="f" stroked="f" o:spt="75" o:preferrelative="t" path="m@4@5l@4@11@9@11@9@5xe">
@@ -1011,7 +1032,7 @@
               </wp:inline>
             </w:drawing>
           </mc:Choice>
-          <mc:Fallback xmlns:pic="http://schemas.openxmlformats.org/drawingml/2006/picture" xmlns:a="http://schemas.openxmlformats.org/drawingml/2006/main" xmlns:arto="http://schemas.microsoft.com/office/word/2006/arto">
+          <mc:Fallback xmlns:arto="http://schemas.microsoft.com/office/word/2006/arto" xmlns:a="http://schemas.openxmlformats.org/drawingml/2006/main" xmlns:pic="http://schemas.openxmlformats.org/drawingml/2006/picture">
             <w:pict w14:anchorId="2F5695A1">
               <v:group id="Group 2792" style="width:467.95pt;height:.75pt;mso-position-horizontal-relative:char;mso-position-vertical-relative:line" coordsize="59429,95" o:spid="_x0000_s1026" w14:anchorId="14BA9070" o:gfxdata="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">
                 <v:shape id="Shape 91" style="position:absolute;width:59429;height:0;visibility:visible;mso-wrap-style:square;v-text-anchor:top" coordsize="5942965,0" o:spid="_x0000_s1027" filled="f" path="m5942965,l,e" o:gfxdata="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">
@@ -7762,7 +7783,7 @@
 </file>
 
 <file path=word/endnotes.xml><?xml version="1.0" encoding="utf-8"?>
-<w:endnotes xmlns:wpc="http://schemas.microsoft.com/office/word/2010/wordprocessingCanvas" xmlns:cx="http://schemas.microsoft.com/office/drawing/2014/chartex" xmlns:cx1="http://schemas.microsoft.com/office/drawing/2015/9/8/chartex" xmlns:cx2="http://schemas.microsoft.com/office/drawing/2015/10/21/chartex" xmlns:cx3="http://schemas.microsoft.com/office/drawing/2016/5/9/chartex" xmlns:cx4="http://schemas.microsoft.com/office/drawing/2016/5/10/chartex" xmlns:cx5="http://schemas.microsoft.com/office/drawing/2016/5/11/chartex" xmlns:cx6="http://schemas.microsoft.com/office/drawing/2016/5/12/chartex" xmlns:cx7="http://schemas.microsoft.com/office/drawing/2016/5/13/chartex" xmlns:cx8="http://schemas.microsoft.com/office/drawing/2016/5/14/chartex" xmlns:mc="http://schemas.openxmlformats.org/markup-compatibility/2006" xmlns:aink="http://schemas.microsoft.com/office/drawing/2016/ink" xmlns:am3d="http://schemas.microsoft.com/office/drawing/2017/model3d" xmlns:o="urn:schemas-microsoft-com:office:office" xmlns:oel="http://schemas.microsoft.com/office/2019/extlst" xmlns:r="http://schemas.openxmlformats.org/officeDocument/2006/relationships" xmlns:m="http://schemas.openxmlformats.org/officeDocument/2006/math" xmlns:v="urn:schemas-microsoft-com:vml" xmlns:wp14="http://schemas.microsoft.com/office/word/2010/wordprocessingDrawing" xmlns:wp="http://schemas.openxmlformats.org/drawingml/2006/wordprocessingDrawing" xmlns:w10="urn:schemas-microsoft-com:office:word" xmlns:w="http://schemas.openxmlformats.org/wordprocessingml/2006/main" xmlns:w14="http://schemas.microsoft.com/office/word/2010/wordml" xmlns:w15="http://schemas.microsoft.com/office/word/2012/wordml" xmlns:w16cex="http://schemas.microsoft.com/office/word/2018/wordml/cex" xmlns:w16cid="http://schemas.microsoft.com/office/word/2016/wordml/cid" xmlns:w16="http://schemas.microsoft.com/office/word/2018/wordml" xmlns:w16sdtdh="http://schemas.microsoft.com/office/word/2020/wordml/sdtdatahash" xmlns:w16se="http://schemas.microsoft.com/office/word/2015/wordml/symex" xmlns:wpg="http://schemas.microsoft.com/office/word/2010/wordprocessingGroup" xmlns:wpi="http://schemas.microsoft.com/office/word/2010/wordprocessingInk" xmlns:wne="http://schemas.microsoft.com/office/word/2006/wordml" xmlns:wps="http://schemas.microsoft.com/office/word/2010/wordprocessingShape" mc:Ignorable="w14 w15 w16se w16cid w16 w16cex w16sdtdh wp14">
+<w:endnotes xmlns:wpc="http://schemas.microsoft.com/office/word/2010/wordprocessingCanvas" xmlns:cx="http://schemas.microsoft.com/office/drawing/2014/chartex" xmlns:cx1="http://schemas.microsoft.com/office/drawing/2015/9/8/chartex" xmlns:cx2="http://schemas.microsoft.com/office/drawing/2015/10/21/chartex" xmlns:cx3="http://schemas.microsoft.com/office/drawing/2016/5/9/chartex" xmlns:cx4="http://schemas.microsoft.com/office/drawing/2016/5/10/chartex" xmlns:cx5="http://schemas.microsoft.com/office/drawing/2016/5/11/chartex" xmlns:cx6="http://schemas.microsoft.com/office/drawing/2016/5/12/chartex" xmlns:cx7="http://schemas.microsoft.com/office/drawing/2016/5/13/chartex" xmlns:cx8="http://schemas.microsoft.com/office/drawing/2016/5/14/chartex" xmlns:mc="http://schemas.openxmlformats.org/markup-compatibility/2006" xmlns:aink="http://schemas.microsoft.com/office/drawing/2016/ink" xmlns:am3d="http://schemas.microsoft.com/office/drawing/2017/model3d" xmlns:o="urn:schemas-microsoft-com:office:office" xmlns:oel="http://schemas.microsoft.com/office/2019/extlst" xmlns:r="http://schemas.openxmlformats.org/officeDocument/2006/relationships" xmlns:m="http://schemas.openxmlformats.org/officeDocument/2006/math" xmlns:v="urn:schemas-microsoft-com:vml" xmlns:wp14="http://schemas.microsoft.com/office/word/2010/wordprocessingDrawing" xmlns:wp="http://schemas.openxmlformats.org/drawingml/2006/wordprocessingDrawing" xmlns:w10="urn:schemas-microsoft-com:office:word" xmlns:w="http://schemas.openxmlformats.org/wordprocessingml/2006/main" xmlns:w14="http://schemas.microsoft.com/office/word/2010/wordml" xmlns:w15="http://schemas.microsoft.com/office/word/2012/wordml" xmlns:w16cex="http://schemas.microsoft.com/office/word/2018/wordml/cex" xmlns:w16cid="http://schemas.microsoft.com/office/word/2016/wordml/cid" xmlns:w16="http://schemas.microsoft.com/office/word/2018/wordml" xmlns:w16du="http://schemas.microsoft.com/office/word/2023/wordml/word16du" xmlns:w16sdtdh="http://schemas.microsoft.com/office/word/2020/wordml/sdtdatahash" xmlns:w16se="http://schemas.microsoft.com/office/word/2015/wordml/symex" xmlns:wpg="http://schemas.microsoft.com/office/word/2010/wordprocessingGroup" xmlns:wpi="http://schemas.microsoft.com/office/word/2010/wordprocessingInk" xmlns:wne="http://schemas.microsoft.com/office/word/2006/wordml" xmlns:wps="http://schemas.microsoft.com/office/word/2010/wordprocessingShape" mc:Ignorable="w14 w15 w16se w16cid w16 w16cex w16sdtdh wp14">
   <w:endnote w:type="separator" w:id="-1">
     <w:p>
       <w:pPr>
@@ -7794,7 +7815,7 @@
 </file>
 
 <file path=word/footnotes.xml><?xml version="1.0" encoding="utf-8"?>
-<w:footnotes xmlns:wpc="http://schemas.microsoft.com/office/word/2010/wordprocessingCanvas" xmlns:cx="http://schemas.microsoft.com/office/drawing/2014/chartex" xmlns:cx1="http://schemas.microsoft.com/office/drawing/2015/9/8/chartex" xmlns:cx2="http://schemas.microsoft.com/office/drawing/2015/10/21/chartex" xmlns:cx3="http://schemas.microsoft.com/office/drawing/2016/5/9/chartex" xmlns:cx4="http://schemas.microsoft.com/office/drawing/2016/5/10/chartex" xmlns:cx5="http://schemas.microsoft.com/office/drawing/2016/5/11/chartex" xmlns:cx6="http://schemas.microsoft.com/office/drawing/2016/5/12/chartex" xmlns:cx7="http://schemas.microsoft.com/office/drawing/2016/5/13/chartex" xmlns:cx8="http://schemas.microsoft.com/office/drawing/2016/5/14/chartex" xmlns:mc="http://schemas.openxmlformats.org/markup-compatibility/2006" xmlns:aink="http://schemas.microsoft.com/office/drawing/2016/ink" xmlns:am3d="http://schemas.microsoft.com/office/drawing/2017/model3d" xmlns:o="urn:schemas-microsoft-com:office:office" xmlns:oel="http://schemas.microsoft.com/office/2019/extlst" xmlns:r="http://schemas.openxmlformats.org/officeDocument/2006/relationships" xmlns:m="http://schemas.openxmlformats.org/officeDocument/2006/math" xmlns:v="urn:schemas-microsoft-com:vml" xmlns:wp14="http://schemas.microsoft.com/office/word/2010/wordprocessingDrawing" xmlns:wp="http://schemas.openxmlformats.org/drawingml/2006/wordprocessingDrawing" xmlns:w10="urn:schemas-microsoft-com:office:word" xmlns:w="http://schemas.openxmlformats.org/wordprocessingml/2006/main" xmlns:w14="http://schemas.microsoft.com/office/word/2010/wordml" xmlns:w15="http://schemas.microsoft.com/office/word/2012/wordml" xmlns:w16cex="http://schemas.microsoft.com/office/word/2018/wordml/cex" xmlns:w16cid="http://schemas.microsoft.com/office/word/2016/wordml/cid" xmlns:w16="http://schemas.microsoft.com/office/word/2018/wordml" xmlns:w16sdtdh="http://schemas.microsoft.com/office/word/2020/wordml/sdtdatahash" xmlns:w16se="http://schemas.microsoft.com/office/word/2015/wordml/symex" xmlns:wpg="http://schemas.microsoft.com/office/word/2010/wordprocessingGroup" xmlns:wpi="http://schemas.microsoft.com/office/word/2010/wordprocessingInk" xmlns:wne="http://schemas.microsoft.com/office/word/2006/wordml" xmlns:wps="http://schemas.microsoft.com/office/word/2010/wordprocessingShape" mc:Ignorable="w14 w15 w16se w16cid w16 w16cex w16sdtdh wp14">
+<w:footnotes xmlns:wpc="http://schemas.microsoft.com/office/word/2010/wordprocessingCanvas" xmlns:cx="http://schemas.microsoft.com/office/drawing/2014/chartex" xmlns:cx1="http://schemas.microsoft.com/office/drawing/2015/9/8/chartex" xmlns:cx2="http://schemas.microsoft.com/office/drawing/2015/10/21/chartex" xmlns:cx3="http://schemas.microsoft.com/office/drawing/2016/5/9/chartex" xmlns:cx4="http://schemas.microsoft.com/office/drawing/2016/5/10/chartex" xmlns:cx5="http://schemas.microsoft.com/office/drawing/2016/5/11/chartex" xmlns:cx6="http://schemas.microsoft.com/office/drawing/2016/5/12/chartex" xmlns:cx7="http://schemas.microsoft.com/office/drawing/2016/5/13/chartex" xmlns:cx8="http://schemas.microsoft.com/office/drawing/2016/5/14/chartex" xmlns:mc="http://schemas.openxmlformats.org/markup-compatibility/2006" xmlns:aink="http://schemas.microsoft.com/office/drawing/2016/ink" xmlns:am3d="http://schemas.microsoft.com/office/drawing/2017/model3d" xmlns:o="urn:schemas-microsoft-com:office:office" xmlns:oel="http://schemas.microsoft.com/office/2019/extlst" xmlns:r="http://schemas.openxmlformats.org/officeDocument/2006/relationships" xmlns:m="http://schemas.openxmlformats.org/officeDocument/2006/math" xmlns:v="urn:schemas-microsoft-com:vml" xmlns:wp14="http://schemas.microsoft.com/office/word/2010/wordprocessingDrawing" xmlns:wp="http://schemas.openxmlformats.org/drawingml/2006/wordprocessingDrawing" xmlns:w10="urn:schemas-microsoft-com:office:word" xmlns:w="http://schemas.openxmlformats.org/wordprocessingml/2006/main" xmlns:w14="http://schemas.microsoft.com/office/word/2010/wordml" xmlns:w15="http://schemas.microsoft.com/office/word/2012/wordml" xmlns:w16cex="http://schemas.microsoft.com/office/word/2018/wordml/cex" xmlns:w16cid="http://schemas.microsoft.com/office/word/2016/wordml/cid" xmlns:w16="http://schemas.microsoft.com/office/word/2018/wordml" xmlns:w16du="http://schemas.microsoft.com/office/word/2023/wordml/word16du" xmlns:w16sdtdh="http://schemas.microsoft.com/office/word/2020/wordml/sdtdatahash" xmlns:w16se="http://schemas.microsoft.com/office/word/2015/wordml/symex" xmlns:wpg="http://schemas.microsoft.com/office/word/2010/wordprocessingGroup" xmlns:wpi="http://schemas.microsoft.com/office/word/2010/wordprocessingInk" xmlns:wne="http://schemas.microsoft.com/office/word/2006/wordml" xmlns:wps="http://schemas.microsoft.com/office/word/2010/wordprocessingShape" mc:Ignorable="w14 w15 w16se w16cid w16 w16cex w16sdtdh wp14">
   <w:footnote w:type="separator" w:id="-1">
     <w:p>
       <w:pPr>
@@ -7826,7 +7847,7 @@
 </file>
 
 <file path=word/numbering.xml><?xml version="1.0" encoding="utf-8"?>
-<w:numbering xmlns:wpc="http://schemas.microsoft.com/office/word/2010/wordprocessingCanvas" xmlns:cx="http://schemas.microsoft.com/office/drawing/2014/chartex" xmlns:cx1="http://schemas.microsoft.com/office/drawing/2015/9/8/chartex" xmlns:cx2="http://schemas.microsoft.com/office/drawing/2015/10/21/chartex" xmlns:cx3="http://schemas.microsoft.com/office/drawing/2016/5/9/chartex" xmlns:cx4="http://schemas.microsoft.com/office/drawing/2016/5/10/chartex" xmlns:cx5="http://schemas.microsoft.com/office/drawing/2016/5/11/chartex" xmlns:cx6="http://schemas.microsoft.com/office/drawing/2016/5/12/chartex" xmlns:cx7="http://schemas.microsoft.com/office/drawing/2016/5/13/chartex" xmlns:cx8="http://schemas.microsoft.com/office/drawing/2016/5/14/chartex" xmlns:mc="http://schemas.openxmlformats.org/markup-compatibility/2006" xmlns:aink="http://schemas.microsoft.com/office/drawing/2016/ink" xmlns:am3d="http://schemas.microsoft.com/office/drawing/2017/model3d" xmlns:o="urn:schemas-microsoft-com:office:office" xmlns:oel="http://schemas.microsoft.com/office/2019/extlst" xmlns:r="http://schemas.openxmlformats.org/officeDocument/2006/relationships" xmlns:m="http://schemas.openxmlformats.org/officeDocument/2006/math" xmlns:v="urn:schemas-microsoft-com:vml" xmlns:wp14="http://schemas.microsoft.com/office/word/2010/wordprocessingDrawing" xmlns:wp="http://schemas.openxmlformats.org/drawingml/2006/wordprocessingDrawing" xmlns:w10="urn:schemas-microsoft-com:office:word" xmlns:w="http://schemas.openxmlformats.org/wordprocessingml/2006/main" xmlns:w14="http://schemas.microsoft.com/office/word/2010/wordml" xmlns:w15="http://schemas.microsoft.com/office/word/2012/wordml" xmlns:w16cex="http://schemas.microsoft.com/office/word/2018/wordml/cex" xmlns:w16cid="http://schemas.microsoft.com/office/word/2016/wordml/cid" xmlns:w16="http://schemas.microsoft.com/office/word/2018/wordml" xmlns:w16sdtdh="http://schemas.microsoft.com/office/word/2020/wordml/sdtdatahash" xmlns:w16se="http://schemas.microsoft.com/office/word/2015/wordml/symex" xmlns:wpg="http://schemas.microsoft.com/office/word/2010/wordprocessingGroup" xmlns:wpi="http://schemas.microsoft.com/office/word/2010/wordprocessingInk" xmlns:wne="http://schemas.microsoft.com/office/word/2006/wordml" xmlns:wps="http://schemas.microsoft.com/office/word/2010/wordprocessingShape" mc:Ignorable="w14 w15 w16se w16cid w16 w16cex w16sdtdh wp14">
+<w:numbering xmlns:wpc="http://schemas.microsoft.com/office/word/2010/wordprocessingCanvas" xmlns:cx="http://schemas.microsoft.com/office/drawing/2014/chartex" xmlns:cx1="http://schemas.microsoft.com/office/drawing/2015/9/8/chartex" xmlns:cx2="http://schemas.microsoft.com/office/drawing/2015/10/21/chartex" xmlns:cx3="http://schemas.microsoft.com/office/drawing/2016/5/9/chartex" xmlns:cx4="http://schemas.microsoft.com/office/drawing/2016/5/10/chartex" xmlns:cx5="http://schemas.microsoft.com/office/drawing/2016/5/11/chartex" xmlns:cx6="http://schemas.microsoft.com/office/drawing/2016/5/12/chartex" xmlns:cx7="http://schemas.microsoft.com/office/drawing/2016/5/13/chartex" xmlns:cx8="http://schemas.microsoft.com/office/drawing/2016/5/14/chartex" xmlns:mc="http://schemas.openxmlformats.org/markup-compatibility/2006" xmlns:aink="http://schemas.microsoft.com/office/drawing/2016/ink" xmlns:am3d="http://schemas.microsoft.com/office/drawing/2017/model3d" xmlns:o="urn:schemas-microsoft-com:office:office" xmlns:oel="http://schemas.microsoft.com/office/2019/extlst" xmlns:r="http://schemas.openxmlformats.org/officeDocument/2006/relationships" xmlns:m="http://schemas.openxmlformats.org/officeDocument/2006/math" xmlns:v="urn:schemas-microsoft-com:vml" xmlns:wp14="http://schemas.microsoft.com/office/word/2010/wordprocessingDrawing" xmlns:wp="http://schemas.openxmlformats.org/drawingml/2006/wordprocessingDrawing" xmlns:w10="urn:schemas-microsoft-com:office:word" xmlns:w="http://schemas.openxmlformats.org/wordprocessingml/2006/main" xmlns:w14="http://schemas.microsoft.com/office/word/2010/wordml" xmlns:w15="http://schemas.microsoft.com/office/word/2012/wordml" xmlns:w16cex="http://schemas.microsoft.com/office/word/2018/wordml/cex" xmlns:w16cid="http://schemas.microsoft.com/office/word/2016/wordml/cid" xmlns:w16="http://schemas.microsoft.com/office/word/2018/wordml" xmlns:w16du="http://schemas.microsoft.com/office/word/2023/wordml/word16du" xmlns:w16sdtdh="http://schemas.microsoft.com/office/word/2020/wordml/sdtdatahash" xmlns:w16se="http://schemas.microsoft.com/office/word/2015/wordml/symex" xmlns:wpg="http://schemas.microsoft.com/office/word/2010/wordprocessingGroup" xmlns:wpi="http://schemas.microsoft.com/office/word/2010/wordprocessingInk" xmlns:wne="http://schemas.microsoft.com/office/word/2006/wordml" xmlns:wps="http://schemas.microsoft.com/office/word/2010/wordprocessingShape" mc:Ignorable="w14 w15 w16se w16cid w16 w16cex w16sdtdh wp14">
   <w:abstractNum w:abstractNumId="0" w15:restartNumberingAfterBreak="0">
     <w:nsid w:val="00E173CE"/>
     <w:multiLevelType w:val="hybridMultilevel"/>
@@ -11399,12 +11420,28 @@
 </file>
 
 <file path=customXml/item1.xml><?xml version="1.0" encoding="utf-8"?>
-<?mso-contentType ?>
-<FormTemplates xmlns="http://schemas.microsoft.com/sharepoint/v3/contenttype/forms">
-  <Display>DocumentLibraryForm</Display>
-  <Edit>DocumentLibraryForm</Edit>
-  <New>DocumentLibraryForm</New>
-</FormTemplates>
+<p:properties xmlns:p="http://schemas.microsoft.com/office/2006/metadata/properties" xmlns:xsi="http://www.w3.org/2001/XMLSchema-instance" xmlns:pc="http://schemas.microsoft.com/office/infopath/2007/PartnerControls">
+  <documentManagement>
+    <Stage xmlns="f336f4fe-8719-4ea2-b5d6-29b3a580aeb4">Draft</Stage>
+    <Next_x0020_Stage xmlns="f336f4fe-8719-4ea2-b5d6-29b3a580aeb4">N/A</Next_x0020_Stage>
+    <Admin_x0020_Action xmlns="f336f4fe-8719-4ea2-b5d6-29b3a580aeb4" xsi:nil="true"/>
+    <Template_x0020_Category xmlns="f336f4fe-8719-4ea2-b5d6-29b3a580aeb4">Standard Direction - STD</Template_x0020_Category>
+    <Action xmlns="f336f4fe-8719-4ea2-b5d6-29b3a580aeb4" xsi:nil="true"/>
+    <Purpose1 xmlns="f336f4fe-8719-4ea2-b5d6-29b3a580aeb4">Replacing SDO_HNL_FAST("CV-DAM-STD-ENG-00002-HNL.docx", "fast_track_sdo_%s.pdf")</Purpose1>
+    <Template_x0020_Language xmlns="f336f4fe-8719-4ea2-b5d6-29b3a580aeb4">English - ENG</Template_x0020_Language>
+    <Rename xmlns="f336f4fe-8719-4ea2-b5d6-29b3a580aeb4">true</Rename>
+    <Tornado_x0020_Filename xmlns="f336f4fe-8719-4ea2-b5d6-29b3a580aeb4" xsi:nil="true"/>
+    <Approval_x0020_Request_x0020_Comment xmlns="f336f4fe-8719-4ea2-b5d6-29b3a580aeb4">Please approve change is for CIV-7741 where removing of paragraph which has been removed from journey</Approval_x0020_Request_x0020_Comment>
+    <Publication_x0020_Date xmlns="f336f4fe-8719-4ea2-b5d6-29b3a580aeb4">2023-01-23T00:00:00+00:00</Publication_x0020_Date>
+    <SharedWithUsers xmlns="f336f4fe-8719-4ea2-b5d6-29b3a580aeb4">
+      <UserInfo>
+        <DisplayName>Robert Allright</DisplayName>
+        <AccountId>23</AccountId>
+        <AccountType/>
+      </UserInfo>
+    </SharedWithUsers>
+  </documentManagement>
+</p:properties>
 </file>
 
 <file path=customXml/item2.xml><?xml version="1.0" encoding="utf-8"?>
@@ -11724,34 +11761,20 @@
 </file>
 
 <file path=customXml/item3.xml><?xml version="1.0" encoding="utf-8"?>
-<p:properties xmlns:p="http://schemas.microsoft.com/office/2006/metadata/properties" xmlns:xsi="http://www.w3.org/2001/XMLSchema-instance" xmlns:pc="http://schemas.microsoft.com/office/infopath/2007/PartnerControls">
-  <documentManagement>
-    <Stage xmlns="f336f4fe-8719-4ea2-b5d6-29b3a580aeb4">Draft</Stage>
-    <Next_x0020_Stage xmlns="f336f4fe-8719-4ea2-b5d6-29b3a580aeb4">N/A</Next_x0020_Stage>
-    <Admin_x0020_Action xmlns="f336f4fe-8719-4ea2-b5d6-29b3a580aeb4" xsi:nil="true"/>
-    <Template_x0020_Category xmlns="f336f4fe-8719-4ea2-b5d6-29b3a580aeb4">Standard Direction - STD</Template_x0020_Category>
-    <Action xmlns="f336f4fe-8719-4ea2-b5d6-29b3a580aeb4" xsi:nil="true"/>
-    <Purpose1 xmlns="f336f4fe-8719-4ea2-b5d6-29b3a580aeb4">Replacing SDO_HNL_FAST("CV-DAM-STD-ENG-00002-HNL.docx", "fast_track_sdo_%s.pdf")</Purpose1>
-    <Template_x0020_Language xmlns="f336f4fe-8719-4ea2-b5d6-29b3a580aeb4">English - ENG</Template_x0020_Language>
-    <Rename xmlns="f336f4fe-8719-4ea2-b5d6-29b3a580aeb4">true</Rename>
-    <Tornado_x0020_Filename xmlns="f336f4fe-8719-4ea2-b5d6-29b3a580aeb4" xsi:nil="true"/>
-    <Approval_x0020_Request_x0020_Comment xmlns="f336f4fe-8719-4ea2-b5d6-29b3a580aeb4">Please approve change is for CIV-7741 where removing of paragraph which has been removed from journey</Approval_x0020_Request_x0020_Comment>
-    <Publication_x0020_Date xmlns="f336f4fe-8719-4ea2-b5d6-29b3a580aeb4">2023-01-23T00:00:00+00:00</Publication_x0020_Date>
-    <SharedWithUsers xmlns="f336f4fe-8719-4ea2-b5d6-29b3a580aeb4">
-      <UserInfo>
-        <DisplayName>Robert Allright</DisplayName>
-        <AccountId>23</AccountId>
-        <AccountType/>
-      </UserInfo>
-    </SharedWithUsers>
-  </documentManagement>
-</p:properties>
+<?mso-contentType ?>
+<FormTemplates xmlns="http://schemas.microsoft.com/sharepoint/v3/contenttype/forms">
+  <Display>DocumentLibraryForm</Display>
+  <Edit>DocumentLibraryForm</Edit>
+  <New>DocumentLibraryForm</New>
+</FormTemplates>
 </file>
 
 <file path=customXml/itemProps1.xml><?xml version="1.0" encoding="utf-8"?>
-<ds:datastoreItem xmlns:ds="http://schemas.openxmlformats.org/officeDocument/2006/customXml" ds:itemID="{75ABB397-9654-40A8-BA83-98F2BA902102}">
+<ds:datastoreItem xmlns:ds="http://schemas.openxmlformats.org/officeDocument/2006/customXml" ds:itemID="{4B320E33-5B42-4BDB-9E45-A4B18C6F3875}">
   <ds:schemaRefs>
-    <ds:schemaRef ds:uri="http://schemas.microsoft.com/sharepoint/v3/contenttype/forms"/>
+    <ds:schemaRef ds:uri="http://schemas.microsoft.com/office/2006/metadata/properties"/>
+    <ds:schemaRef ds:uri="http://schemas.microsoft.com/office/infopath/2007/PartnerControls"/>
+    <ds:schemaRef ds:uri="f336f4fe-8719-4ea2-b5d6-29b3a580aeb4"/>
   </ds:schemaRefs>
 </ds:datastoreItem>
 </file>
@@ -11776,11 +11799,9 @@
 </file>
 
 <file path=customXml/itemProps3.xml><?xml version="1.0" encoding="utf-8"?>
-<ds:datastoreItem xmlns:ds="http://schemas.openxmlformats.org/officeDocument/2006/customXml" ds:itemID="{4B320E33-5B42-4BDB-9E45-A4B18C6F3875}">
+<ds:datastoreItem xmlns:ds="http://schemas.openxmlformats.org/officeDocument/2006/customXml" ds:itemID="{75ABB397-9654-40A8-BA83-98F2BA902102}">
   <ds:schemaRefs>
-    <ds:schemaRef ds:uri="http://schemas.microsoft.com/office/2006/metadata/properties"/>
-    <ds:schemaRef ds:uri="http://schemas.microsoft.com/office/infopath/2007/PartnerControls"/>
-    <ds:schemaRef ds:uri="f336f4fe-8719-4ea2-b5d6-29b3a580aeb4"/>
+    <ds:schemaRef ds:uri="http://schemas.microsoft.com/sharepoint/v3/contenttype/forms"/>
   </ds:schemaRefs>
 </ds:datastoreItem>
 </file>

</xml_diff>